<commit_message>
add file tai khoan 4 cap
</commit_message>
<xml_diff>
--- a/README.docx
+++ b/README.docx
@@ -33,23 +33,7 @@
           <w:sz w:val="28"/>
           <w:szCs w:val="28"/>
         </w:rPr>
-        <w:t xml:space="preserve">+ </w:t>
-      </w:r>
-      <w:r>
-        <w:rPr>
-          <w:rFonts w:ascii="Times New Roman" w:hAnsi="Times New Roman" w:cs="Times New Roman"/>
-          <w:sz w:val="28"/>
-          <w:szCs w:val="28"/>
-        </w:rPr>
-        <w:t>1_Ảnh hệ thống</w:t>
-      </w:r>
-      <w:r>
-        <w:rPr>
-          <w:rFonts w:ascii="Times New Roman" w:hAnsi="Times New Roman" w:cs="Times New Roman"/>
-          <w:sz w:val="28"/>
-          <w:szCs w:val="28"/>
-        </w:rPr>
-        <w:t>: Thể hiện 1 cách trực quan về toàn bộ app mobile, trong đây sẽ có 9 tấm ảnh và 1 file README.txt hướng dẫn thứ tự xem và sơ liệu về thông tin những tấm ảnh.</w:t>
+        <w:t>+ 1_Ảnh hệ thống: Thể hiện 1 cách trực quan về toàn bộ app mobile, trong đây sẽ có 9 tấm ảnh và 1 file README.txt hướng dẫn thứ tự xem và sơ liệu về thông tin những tấm ảnh.</w:t>
       </w:r>
     </w:p>
     <w:p>
@@ -90,23 +74,7 @@
           <w:sz w:val="28"/>
           <w:szCs w:val="28"/>
         </w:rPr>
-        <w:t>, nếu định dạng trong file word bị lỗi mọi người có thể đọc file PDF có tên “</w:t>
-      </w:r>
-      <w:r>
-        <w:rPr>
-          <w:rFonts w:ascii="Times New Roman" w:hAnsi="Times New Roman" w:cs="Times New Roman"/>
-          <w:sz w:val="28"/>
-          <w:szCs w:val="28"/>
-        </w:rPr>
-        <w:t>Tư liệu hệ thống</w:t>
-      </w:r>
-      <w:r>
-        <w:rPr>
-          <w:rFonts w:ascii="Times New Roman" w:hAnsi="Times New Roman" w:cs="Times New Roman"/>
-          <w:sz w:val="28"/>
-          <w:szCs w:val="28"/>
-        </w:rPr>
-        <w:t xml:space="preserve">”. </w:t>
+        <w:t xml:space="preserve">, nếu định dạng trong file word bị lỗi mọi người có thể đọc file PDF có tên “Tư liệu hệ thống”. </w:t>
       </w:r>
     </w:p>
     <w:p>
@@ -123,7 +91,7 @@
           <w:sz w:val="28"/>
           <w:szCs w:val="28"/>
         </w:rPr>
-        <w:t>+ Những file, ảnh không được đánh số là tư liệu để trích dẫn trong file “</w:t>
+        <w:t xml:space="preserve">+ </w:t>
       </w:r>
       <w:r>
         <w:rPr>
@@ -131,7 +99,32 @@
           <w:sz w:val="28"/>
           <w:szCs w:val="28"/>
         </w:rPr>
-        <w:t>Tư liệu hệ thống</w:t>
+        <w:t>3_Tài khoản 4 cấp</w:t>
+      </w:r>
+      <w:r>
+        <w:rPr>
+          <w:rFonts w:ascii="Times New Roman" w:hAnsi="Times New Roman" w:cs="Times New Roman"/>
+          <w:sz w:val="28"/>
+          <w:szCs w:val="28"/>
+        </w:rPr>
+        <w:t>: Chứ tài khoản và mật khẩu 4 cấp của app</w:t>
+      </w:r>
+    </w:p>
+    <w:p>
+      <w:pPr>
+        <w:rPr>
+          <w:rFonts w:ascii="Times New Roman" w:hAnsi="Times New Roman" w:cs="Times New Roman"/>
+          <w:sz w:val="28"/>
+          <w:szCs w:val="28"/>
+        </w:rPr>
+      </w:pPr>
+      <w:r>
+        <w:rPr>
+          <w:rFonts w:ascii="Times New Roman" w:hAnsi="Times New Roman" w:cs="Times New Roman"/>
+          <w:sz w:val="28"/>
+          <w:szCs w:val="28"/>
+        </w:rPr>
+        <w:t>+ Những file, ảnh không được đánh số là tư liệu để trích dẫn trong file “Tư liệu hệ thống</w:t>
       </w:r>
       <w:r>
         <w:rPr>
@@ -177,31 +170,7 @@
             <w:sz w:val="28"/>
             <w:szCs w:val="28"/>
           </w:rPr>
-          <w:t>Xm</w:t>
-        </w:r>
-        <w:r>
-          <w:rPr>
-            <w:rStyle w:val="Siuktni"/>
-            <w:rFonts w:ascii="Times New Roman" w:hAnsi="Times New Roman" w:cs="Times New Roman"/>
-            <w:i/>
-            <w:iCs/>
-            <w:color w:val="4472C4" w:themeColor="accent1"/>
-            <w:sz w:val="28"/>
-            <w:szCs w:val="28"/>
-          </w:rPr>
-          <w:t>i</w:t>
-        </w:r>
-        <w:r>
-          <w:rPr>
-            <w:rStyle w:val="Siuktni"/>
-            <w:rFonts w:ascii="Times New Roman" w:hAnsi="Times New Roman" w:cs="Times New Roman"/>
-            <w:i/>
-            <w:iCs/>
-            <w:color w:val="4472C4" w:themeColor="accent1"/>
-            <w:sz w:val="28"/>
-            <w:szCs w:val="28"/>
-          </w:rPr>
-          <w:t>nd</w:t>
+          <w:t>Xmind</w:t>
         </w:r>
       </w:hyperlink>
       <w:r>

</xml_diff>

<commit_message>
add content file README
</commit_message>
<xml_diff>
--- a/README.docx
+++ b/README.docx
@@ -4,6 +4,11 @@
   <w:body>
     <w:p>
       <w:pPr>
+        <w:pStyle w:val="oancuaDanhsach"/>
+        <w:numPr>
+          <w:ilvl w:val="0"/>
+          <w:numId w:val="1"/>
+        </w:numPr>
         <w:rPr>
           <w:rFonts w:ascii="Times New Roman" w:hAnsi="Times New Roman" w:cs="Times New Roman"/>
           <w:b/>
@@ -27,6 +32,7 @@
     </w:p>
     <w:p>
       <w:pPr>
+        <w:ind w:left="720"/>
         <w:rPr>
           <w:rFonts w:ascii="Times New Roman" w:hAnsi="Times New Roman" w:cs="Times New Roman"/>
           <w:sz w:val="32"/>
@@ -62,6 +68,7 @@
     </w:p>
     <w:p>
       <w:pPr>
+        <w:ind w:left="720"/>
         <w:rPr>
           <w:rFonts w:ascii="Times New Roman" w:hAnsi="Times New Roman" w:cs="Times New Roman"/>
           <w:sz w:val="32"/>
@@ -115,6 +122,7 @@
     </w:p>
     <w:p>
       <w:pPr>
+        <w:ind w:left="720"/>
         <w:rPr>
           <w:rFonts w:ascii="Times New Roman" w:hAnsi="Times New Roman" w:cs="Times New Roman"/>
           <w:sz w:val="32"/>
@@ -137,7 +145,33 @@
           <w:sz w:val="32"/>
           <w:szCs w:val="32"/>
         </w:rPr>
-        <w:t xml:space="preserve"> </w:t>
+        <w:t xml:space="preserve"> 3_Tư liệu hệ thống backend</w:t>
+      </w:r>
+      <w:r>
+        <w:rPr>
+          <w:rFonts w:ascii="Times New Roman" w:hAnsi="Times New Roman" w:cs="Times New Roman"/>
+          <w:sz w:val="32"/>
+          <w:szCs w:val="32"/>
+        </w:rPr>
+        <w:t>: Trình bày về database và các tập thực thể có liên quan, cũng như những mỗi quan hệ giữa những tập thực thể</w:t>
+      </w:r>
+    </w:p>
+    <w:p>
+      <w:pPr>
+        <w:ind w:left="720"/>
+        <w:rPr>
+          <w:rFonts w:ascii="Times New Roman" w:hAnsi="Times New Roman" w:cs="Times New Roman"/>
+          <w:sz w:val="32"/>
+          <w:szCs w:val="32"/>
+        </w:rPr>
+      </w:pPr>
+      <w:r>
+        <w:rPr>
+          <w:rFonts w:ascii="Times New Roman" w:hAnsi="Times New Roman" w:cs="Times New Roman"/>
+          <w:sz w:val="32"/>
+          <w:szCs w:val="32"/>
+        </w:rPr>
+        <w:t xml:space="preserve">+ </w:t>
       </w:r>
       <w:r>
         <w:rPr>
@@ -147,32 +181,7 @@
           <w:sz w:val="32"/>
           <w:szCs w:val="32"/>
         </w:rPr>
-        <w:t>3_Tư liệu hệ thống backend</w:t>
-      </w:r>
-      <w:r>
-        <w:rPr>
-          <w:rFonts w:ascii="Times New Roman" w:hAnsi="Times New Roman" w:cs="Times New Roman"/>
-          <w:sz w:val="32"/>
-          <w:szCs w:val="32"/>
-        </w:rPr>
-        <w:t>: Trình bày về database và các tập thực thể có liên quan, cũng như những mỗi quan hệ giữa những tập thực thể</w:t>
-      </w:r>
-    </w:p>
-    <w:p>
-      <w:pPr>
-        <w:rPr>
-          <w:rFonts w:ascii="Times New Roman" w:hAnsi="Times New Roman" w:cs="Times New Roman"/>
-          <w:sz w:val="32"/>
-          <w:szCs w:val="32"/>
-        </w:rPr>
-      </w:pPr>
-      <w:r>
-        <w:rPr>
-          <w:rFonts w:ascii="Times New Roman" w:hAnsi="Times New Roman" w:cs="Times New Roman"/>
-          <w:sz w:val="32"/>
-          <w:szCs w:val="32"/>
-        </w:rPr>
-        <w:t xml:space="preserve">+ </w:t>
+        <w:t>4</w:t>
       </w:r>
       <w:r>
         <w:rPr>
@@ -182,16 +191,6 @@
           <w:sz w:val="32"/>
           <w:szCs w:val="32"/>
         </w:rPr>
-        <w:t>4</w:t>
-      </w:r>
-      <w:r>
-        <w:rPr>
-          <w:rFonts w:ascii="Times New Roman" w:hAnsi="Times New Roman" w:cs="Times New Roman"/>
-          <w:b/>
-          <w:bCs/>
-          <w:sz w:val="32"/>
-          <w:szCs w:val="32"/>
-        </w:rPr>
         <w:t>_Tài khoản 4 cấp</w:t>
       </w:r>
       <w:r>
@@ -205,6 +204,7 @@
     </w:p>
     <w:p>
       <w:pPr>
+        <w:ind w:left="720"/>
         <w:rPr>
           <w:rFonts w:ascii="Times New Roman" w:hAnsi="Times New Roman" w:cs="Times New Roman"/>
           <w:i/>
@@ -246,6 +246,7 @@
     </w:p>
     <w:p>
       <w:pPr>
+        <w:ind w:left="720"/>
         <w:rPr>
           <w:rFonts w:ascii="Times New Roman" w:hAnsi="Times New Roman" w:cs="Times New Roman"/>
           <w:i/>
@@ -264,7 +265,7 @@
         </w:rPr>
         <w:t xml:space="preserve">+ Ngoài ra có những file phần ext: .xmind: mọi người có thể tải ứng dụng </w:t>
       </w:r>
-      <w:hyperlink r:id="rId4" w:history="1">
+      <w:hyperlink r:id="rId6" w:history="1">
         <w:r>
           <w:rPr>
             <w:rStyle w:val="Siuktni"/>
@@ -300,6 +301,1802 @@
         <w:t>để mở những sơ đồ này trong đó cũng sẽ có note cụ thể hơn</w:t>
       </w:r>
     </w:p>
+    <w:p>
+      <w:pPr>
+        <w:rPr>
+          <w:rFonts w:ascii="Times New Roman" w:hAnsi="Times New Roman" w:cs="Times New Roman"/>
+          <w:i/>
+          <w:iCs/>
+          <w:sz w:val="32"/>
+          <w:szCs w:val="32"/>
+        </w:rPr>
+      </w:pPr>
+    </w:p>
+    <w:p>
+      <w:pPr>
+        <w:pStyle w:val="oancuaDanhsach"/>
+        <w:numPr>
+          <w:ilvl w:val="0"/>
+          <w:numId w:val="1"/>
+        </w:numPr>
+        <w:rPr>
+          <w:rFonts w:ascii="Times New Roman" w:hAnsi="Times New Roman" w:cs="Times New Roman"/>
+          <w:b/>
+          <w:bCs/>
+          <w:color w:val="FF0000"/>
+          <w:sz w:val="36"/>
+          <w:szCs w:val="36"/>
+        </w:rPr>
+      </w:pPr>
+      <w:r>
+        <w:rPr>
+          <w:rFonts w:ascii="Times New Roman" w:hAnsi="Times New Roman" w:cs="Times New Roman"/>
+          <w:b/>
+          <w:bCs/>
+          <w:color w:val="FF0000"/>
+          <w:sz w:val="36"/>
+          <w:szCs w:val="36"/>
+        </w:rPr>
+        <w:t>Hướng dẫn cài đặt dự án</w:t>
+      </w:r>
+    </w:p>
+    <w:p>
+      <w:pPr>
+        <w:pStyle w:val="oancuaDanhsach"/>
+        <w:ind w:left="993" w:hanging="142"/>
+        <w:rPr>
+          <w:rFonts w:ascii="Times New Roman" w:hAnsi="Times New Roman" w:cs="Times New Roman"/>
+          <w:b/>
+          <w:bCs/>
+          <w:color w:val="FF0000"/>
+          <w:sz w:val="36"/>
+          <w:szCs w:val="36"/>
+        </w:rPr>
+      </w:pPr>
+      <w:r>
+        <w:rPr>
+          <w:rFonts w:ascii="Times New Roman" w:hAnsi="Times New Roman" w:cs="Times New Roman"/>
+          <w:sz w:val="32"/>
+          <w:szCs w:val="32"/>
+        </w:rPr>
+        <w:t xml:space="preserve">- Cần fork dự án về github của bạn. Khi nhấn vào project github của mình thì sẽ có chức năng fork như hình </w:t>
+      </w:r>
+      <w:r>
+        <w:rPr>
+          <w:rFonts w:ascii="Times New Roman" w:hAnsi="Times New Roman" w:cs="Times New Roman"/>
+          <w:i/>
+          <w:iCs/>
+          <w:sz w:val="32"/>
+          <w:szCs w:val="32"/>
+          <w:u w:val="single"/>
+        </w:rPr>
+        <w:fldChar w:fldCharType="begin"/>
+      </w:r>
+      <w:r>
+        <w:rPr>
+          <w:rFonts w:ascii="Times New Roman" w:hAnsi="Times New Roman" w:cs="Times New Roman"/>
+          <w:i/>
+          <w:iCs/>
+          <w:sz w:val="32"/>
+          <w:szCs w:val="32"/>
+          <w:u w:val="single"/>
+        </w:rPr>
+        <w:instrText xml:space="preserve"> REF _Ref171273628 \h </w:instrText>
+      </w:r>
+      <w:r>
+        <w:rPr>
+          <w:rFonts w:ascii="Times New Roman" w:hAnsi="Times New Roman" w:cs="Times New Roman"/>
+          <w:i/>
+          <w:iCs/>
+          <w:sz w:val="32"/>
+          <w:szCs w:val="32"/>
+          <w:u w:val="single"/>
+        </w:rPr>
+      </w:r>
+      <w:r>
+        <w:rPr>
+          <w:rFonts w:ascii="Times New Roman" w:hAnsi="Times New Roman" w:cs="Times New Roman"/>
+          <w:i/>
+          <w:iCs/>
+          <w:sz w:val="32"/>
+          <w:szCs w:val="32"/>
+          <w:u w:val="single"/>
+        </w:rPr>
+        <w:instrText xml:space="preserve"> \* MERGEFORMAT </w:instrText>
+      </w:r>
+      <w:r>
+        <w:rPr>
+          <w:rFonts w:ascii="Times New Roman" w:hAnsi="Times New Roman" w:cs="Times New Roman"/>
+          <w:i/>
+          <w:iCs/>
+          <w:sz w:val="32"/>
+          <w:szCs w:val="32"/>
+          <w:u w:val="single"/>
+        </w:rPr>
+        <w:fldChar w:fldCharType="separate"/>
+      </w:r>
+      <w:r>
+        <w:rPr>
+          <w:rFonts w:ascii="Times New Roman" w:hAnsi="Times New Roman" w:cs="Times New Roman"/>
+          <w:i/>
+          <w:iCs/>
+          <w:color w:val="4472C4" w:themeColor="accent1"/>
+          <w:sz w:val="32"/>
+          <w:szCs w:val="32"/>
+          <w:u w:val="single"/>
+        </w:rPr>
+        <w:t xml:space="preserve">Hình </w:t>
+      </w:r>
+      <w:r>
+        <w:rPr>
+          <w:rFonts w:ascii="Times New Roman" w:hAnsi="Times New Roman" w:cs="Times New Roman"/>
+          <w:i/>
+          <w:iCs/>
+          <w:noProof/>
+          <w:color w:val="4472C4" w:themeColor="accent1"/>
+          <w:sz w:val="32"/>
+          <w:szCs w:val="32"/>
+          <w:u w:val="single"/>
+        </w:rPr>
+        <w:t>1</w:t>
+      </w:r>
+      <w:r>
+        <w:rPr>
+          <w:rFonts w:ascii="Times New Roman" w:hAnsi="Times New Roman" w:cs="Times New Roman"/>
+          <w:i/>
+          <w:iCs/>
+          <w:sz w:val="32"/>
+          <w:szCs w:val="32"/>
+          <w:u w:val="single"/>
+        </w:rPr>
+        <w:fldChar w:fldCharType="end"/>
+      </w:r>
+      <w:r>
+        <w:rPr>
+          <w:rFonts w:ascii="Times New Roman" w:hAnsi="Times New Roman" w:cs="Times New Roman"/>
+          <w:sz w:val="32"/>
+          <w:szCs w:val="32"/>
+        </w:rPr>
+        <w:t>.</w:t>
+      </w:r>
+    </w:p>
+    <w:p>
+      <w:pPr>
+        <w:pStyle w:val="oancuaDanhsach"/>
+        <w:ind w:left="1440"/>
+        <w:rPr>
+          <w:rFonts w:ascii="Times New Roman" w:hAnsi="Times New Roman" w:cs="Times New Roman"/>
+          <w:b/>
+          <w:bCs/>
+          <w:color w:val="FF0000"/>
+          <w:sz w:val="36"/>
+          <w:szCs w:val="36"/>
+        </w:rPr>
+      </w:pPr>
+      <w:r>
+        <w:rPr>
+          <w:noProof/>
+        </w:rPr>
+        <mc:AlternateContent>
+          <mc:Choice Requires="wps">
+            <w:drawing>
+              <wp:anchor distT="0" distB="0" distL="114300" distR="114300" simplePos="0" relativeHeight="251661312" behindDoc="1" locked="0" layoutInCell="1" allowOverlap="1" wp14:anchorId="103370FA" wp14:editId="56C81629">
+                <wp:simplePos x="0" y="0"/>
+                <wp:positionH relativeFrom="column">
+                  <wp:posOffset>914400</wp:posOffset>
+                </wp:positionH>
+                <wp:positionV relativeFrom="paragraph">
+                  <wp:posOffset>1099185</wp:posOffset>
+                </wp:positionV>
+                <wp:extent cx="4655820" cy="635"/>
+                <wp:effectExtent l="0" t="0" r="0" b="0"/>
+                <wp:wrapTight wrapText="bothSides">
+                  <wp:wrapPolygon edited="0">
+                    <wp:start x="0" y="0"/>
+                    <wp:lineTo x="0" y="21600"/>
+                    <wp:lineTo x="21600" y="21600"/>
+                    <wp:lineTo x="21600" y="0"/>
+                  </wp:wrapPolygon>
+                </wp:wrapTight>
+                <wp:docPr id="724473353" name="Hộp Văn bản 1"/>
+                <wp:cNvGraphicFramePr/>
+                <a:graphic xmlns:a="http://schemas.openxmlformats.org/drawingml/2006/main">
+                  <a:graphicData uri="http://schemas.microsoft.com/office/word/2010/wordprocessingShape">
+                    <wps:wsp>
+                      <wps:cNvSpPr txBox="1"/>
+                      <wps:spPr>
+                        <a:xfrm>
+                          <a:off x="0" y="0"/>
+                          <a:ext cx="4655820" cy="635"/>
+                        </a:xfrm>
+                        <a:prstGeom prst="rect">
+                          <a:avLst/>
+                        </a:prstGeom>
+                        <a:solidFill>
+                          <a:prstClr val="white"/>
+                        </a:solidFill>
+                        <a:ln>
+                          <a:noFill/>
+                        </a:ln>
+                      </wps:spPr>
+                      <wps:txbx>
+                        <w:txbxContent>
+                          <w:p>
+                            <w:pPr>
+                              <w:pStyle w:val="Chuthich"/>
+                              <w:jc w:val="center"/>
+                              <w:rPr>
+                                <w:rFonts w:ascii="Times New Roman" w:hAnsi="Times New Roman" w:cs="Times New Roman"/>
+                                <w:b/>
+                                <w:bCs/>
+                                <w:color w:val="4472C4" w:themeColor="accent1"/>
+                                <w:sz w:val="32"/>
+                                <w:szCs w:val="32"/>
+                              </w:rPr>
+                            </w:pPr>
+                            <w:bookmarkStart w:id="0" w:name="_Ref171273628"/>
+                            <w:r>
+                              <w:rPr>
+                                <w:rFonts w:ascii="Times New Roman" w:hAnsi="Times New Roman" w:cs="Times New Roman"/>
+                                <w:color w:val="4472C4" w:themeColor="accent1"/>
+                                <w:sz w:val="32"/>
+                                <w:szCs w:val="32"/>
+                              </w:rPr>
+                              <w:t xml:space="preserve">Hình </w:t>
+                            </w:r>
+                            <w:r>
+                              <w:rPr>
+                                <w:rFonts w:ascii="Times New Roman" w:hAnsi="Times New Roman" w:cs="Times New Roman"/>
+                                <w:color w:val="4472C4" w:themeColor="accent1"/>
+                                <w:sz w:val="32"/>
+                                <w:szCs w:val="32"/>
+                              </w:rPr>
+                              <w:fldChar w:fldCharType="begin"/>
+                            </w:r>
+                            <w:r>
+                              <w:rPr>
+                                <w:rFonts w:ascii="Times New Roman" w:hAnsi="Times New Roman" w:cs="Times New Roman"/>
+                                <w:color w:val="4472C4" w:themeColor="accent1"/>
+                                <w:sz w:val="32"/>
+                                <w:szCs w:val="32"/>
+                              </w:rPr>
+                              <w:instrText xml:space="preserve"> SEQ Hình \* ARABIC </w:instrText>
+                            </w:r>
+                            <w:r>
+                              <w:rPr>
+                                <w:rFonts w:ascii="Times New Roman" w:hAnsi="Times New Roman" w:cs="Times New Roman"/>
+                                <w:color w:val="4472C4" w:themeColor="accent1"/>
+                                <w:sz w:val="32"/>
+                                <w:szCs w:val="32"/>
+                              </w:rPr>
+                              <w:fldChar w:fldCharType="separate"/>
+                            </w:r>
+                            <w:r>
+                              <w:rPr>
+                                <w:rFonts w:ascii="Times New Roman" w:hAnsi="Times New Roman" w:cs="Times New Roman"/>
+                                <w:noProof/>
+                                <w:color w:val="4472C4" w:themeColor="accent1"/>
+                                <w:sz w:val="32"/>
+                                <w:szCs w:val="32"/>
+                              </w:rPr>
+                              <w:t>1</w:t>
+                            </w:r>
+                            <w:r>
+                              <w:rPr>
+                                <w:rFonts w:ascii="Times New Roman" w:hAnsi="Times New Roman" w:cs="Times New Roman"/>
+                                <w:color w:val="4472C4" w:themeColor="accent1"/>
+                                <w:sz w:val="32"/>
+                                <w:szCs w:val="32"/>
+                              </w:rPr>
+                              <w:fldChar w:fldCharType="end"/>
+                            </w:r>
+                            <w:bookmarkEnd w:id="0"/>
+                            <w:r>
+                              <w:rPr>
+                                <w:rFonts w:ascii="Times New Roman" w:hAnsi="Times New Roman" w:cs="Times New Roman"/>
+                                <w:color w:val="4472C4" w:themeColor="accent1"/>
+                                <w:sz w:val="32"/>
+                                <w:szCs w:val="32"/>
+                              </w:rPr>
+                              <w:t xml:space="preserve"> Chức năng fork</w:t>
+                            </w:r>
+                          </w:p>
+                        </w:txbxContent>
+                      </wps:txbx>
+                      <wps:bodyPr rot="0" spcFirstLastPara="0" vertOverflow="overflow" horzOverflow="overflow" vert="horz" wrap="square" lIns="0" tIns="0" rIns="0" bIns="0" numCol="1" spcCol="0" rtlCol="0" fromWordArt="0" anchor="t" anchorCtr="0" forceAA="0" compatLnSpc="1">
+                        <a:prstTxWarp prst="textNoShape">
+                          <a:avLst/>
+                        </a:prstTxWarp>
+                        <a:spAutoFit/>
+                      </wps:bodyPr>
+                    </wps:wsp>
+                  </a:graphicData>
+                </a:graphic>
+              </wp:anchor>
+            </w:drawing>
+          </mc:Choice>
+          <mc:Fallback>
+            <w:pict>
+              <v:shapetype w14:anchorId="103370FA" id="_x0000_t202" coordsize="21600,21600" o:spt="202" path="m,l,21600r21600,l21600,xe">
+                <v:stroke joinstyle="miter"/>
+                <v:path gradientshapeok="t" o:connecttype="rect"/>
+              </v:shapetype>
+              <v:shape id="Hộp Văn bản 1" o:spid="_x0000_s1026" type="#_x0000_t202" style="position:absolute;left:0;text-align:left;margin-left:1in;margin-top:86.55pt;width:366.6pt;height:.05pt;z-index:-251655168;visibility:visible;mso-wrap-style:square;mso-wrap-distance-left:9pt;mso-wrap-distance-top:0;mso-wrap-distance-right:9pt;mso-wrap-distance-bottom:0;mso-position-horizontal:absolute;mso-position-horizontal-relative:text;mso-position-vertical:absolute;mso-position-vertical-relative:text;v-text-anchor:top" o:gfxdata="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" stroked="f">
+                <v:textbox style="mso-fit-shape-to-text:t" inset="0,0,0,0">
+                  <w:txbxContent>
+                    <w:p>
+                      <w:pPr>
+                        <w:pStyle w:val="Chuthich"/>
+                        <w:jc w:val="center"/>
+                        <w:rPr>
+                          <w:rFonts w:ascii="Times New Roman" w:hAnsi="Times New Roman" w:cs="Times New Roman"/>
+                          <w:b/>
+                          <w:bCs/>
+                          <w:color w:val="4472C4" w:themeColor="accent1"/>
+                          <w:sz w:val="32"/>
+                          <w:szCs w:val="32"/>
+                        </w:rPr>
+                      </w:pPr>
+                      <w:bookmarkStart w:id="1" w:name="_Ref171273628"/>
+                      <w:r>
+                        <w:rPr>
+                          <w:rFonts w:ascii="Times New Roman" w:hAnsi="Times New Roman" w:cs="Times New Roman"/>
+                          <w:color w:val="4472C4" w:themeColor="accent1"/>
+                          <w:sz w:val="32"/>
+                          <w:szCs w:val="32"/>
+                        </w:rPr>
+                        <w:t xml:space="preserve">Hình </w:t>
+                      </w:r>
+                      <w:r>
+                        <w:rPr>
+                          <w:rFonts w:ascii="Times New Roman" w:hAnsi="Times New Roman" w:cs="Times New Roman"/>
+                          <w:color w:val="4472C4" w:themeColor="accent1"/>
+                          <w:sz w:val="32"/>
+                          <w:szCs w:val="32"/>
+                        </w:rPr>
+                        <w:fldChar w:fldCharType="begin"/>
+                      </w:r>
+                      <w:r>
+                        <w:rPr>
+                          <w:rFonts w:ascii="Times New Roman" w:hAnsi="Times New Roman" w:cs="Times New Roman"/>
+                          <w:color w:val="4472C4" w:themeColor="accent1"/>
+                          <w:sz w:val="32"/>
+                          <w:szCs w:val="32"/>
+                        </w:rPr>
+                        <w:instrText xml:space="preserve"> SEQ Hình \* ARABIC </w:instrText>
+                      </w:r>
+                      <w:r>
+                        <w:rPr>
+                          <w:rFonts w:ascii="Times New Roman" w:hAnsi="Times New Roman" w:cs="Times New Roman"/>
+                          <w:color w:val="4472C4" w:themeColor="accent1"/>
+                          <w:sz w:val="32"/>
+                          <w:szCs w:val="32"/>
+                        </w:rPr>
+                        <w:fldChar w:fldCharType="separate"/>
+                      </w:r>
+                      <w:r>
+                        <w:rPr>
+                          <w:rFonts w:ascii="Times New Roman" w:hAnsi="Times New Roman" w:cs="Times New Roman"/>
+                          <w:noProof/>
+                          <w:color w:val="4472C4" w:themeColor="accent1"/>
+                          <w:sz w:val="32"/>
+                          <w:szCs w:val="32"/>
+                        </w:rPr>
+                        <w:t>1</w:t>
+                      </w:r>
+                      <w:r>
+                        <w:rPr>
+                          <w:rFonts w:ascii="Times New Roman" w:hAnsi="Times New Roman" w:cs="Times New Roman"/>
+                          <w:color w:val="4472C4" w:themeColor="accent1"/>
+                          <w:sz w:val="32"/>
+                          <w:szCs w:val="32"/>
+                        </w:rPr>
+                        <w:fldChar w:fldCharType="end"/>
+                      </w:r>
+                      <w:bookmarkEnd w:id="1"/>
+                      <w:r>
+                        <w:rPr>
+                          <w:rFonts w:ascii="Times New Roman" w:hAnsi="Times New Roman" w:cs="Times New Roman"/>
+                          <w:color w:val="4472C4" w:themeColor="accent1"/>
+                          <w:sz w:val="32"/>
+                          <w:szCs w:val="32"/>
+                        </w:rPr>
+                        <w:t xml:space="preserve"> Chức năng fork</w:t>
+                      </w:r>
+                    </w:p>
+                  </w:txbxContent>
+                </v:textbox>
+                <w10:wrap type="tight"/>
+              </v:shape>
+            </w:pict>
+          </mc:Fallback>
+        </mc:AlternateContent>
+      </w:r>
+      <w:r>
+        <w:rPr>
+          <w:rFonts w:ascii="Times New Roman" w:hAnsi="Times New Roman" w:cs="Times New Roman"/>
+          <w:b/>
+          <w:bCs/>
+          <w:color w:val="FF0000"/>
+          <w:sz w:val="36"/>
+          <w:szCs w:val="36"/>
+        </w:rPr>
+        <w:drawing>
+          <wp:anchor distT="0" distB="0" distL="114300" distR="114300" simplePos="0" relativeHeight="251659264" behindDoc="0" locked="0" layoutInCell="1" allowOverlap="1" wp14:anchorId="009432A7" wp14:editId="2FA0A62F">
+            <wp:simplePos x="0" y="0"/>
+            <wp:positionH relativeFrom="column">
+              <wp:posOffset>916305</wp:posOffset>
+            </wp:positionH>
+            <wp:positionV relativeFrom="paragraph">
+              <wp:posOffset>254635</wp:posOffset>
+            </wp:positionV>
+            <wp:extent cx="4655820" cy="784860"/>
+            <wp:effectExtent l="0" t="0" r="0" b="0"/>
+            <wp:wrapTopAndBottom/>
+            <wp:docPr id="1950791041" name="Hình ảnh 1" descr="Ảnh có chứa văn bản, ảnh chụp màn hình, Phông chữ, màu trắng&#10;&#10;Mô tả được tạo tự động"/>
+            <wp:cNvGraphicFramePr>
+              <a:graphicFrameLocks xmlns:a="http://schemas.openxmlformats.org/drawingml/2006/main" noChangeAspect="1"/>
+            </wp:cNvGraphicFramePr>
+            <a:graphic xmlns:a="http://schemas.openxmlformats.org/drawingml/2006/main">
+              <a:graphicData uri="http://schemas.openxmlformats.org/drawingml/2006/picture">
+                <pic:pic xmlns:pic="http://schemas.openxmlformats.org/drawingml/2006/picture">
+                  <pic:nvPicPr>
+                    <pic:cNvPr id="1950791041" name="Hình ảnh 1" descr="Ảnh có chứa văn bản, ảnh chụp màn hình, Phông chữ, màu trắng&#10;&#10;Mô tả được tạo tự động"/>
+                    <pic:cNvPicPr/>
+                  </pic:nvPicPr>
+                  <pic:blipFill>
+                    <a:blip r:embed="rId7"/>
+                    <a:stretch>
+                      <a:fillRect/>
+                    </a:stretch>
+                  </pic:blipFill>
+                  <pic:spPr>
+                    <a:xfrm>
+                      <a:off x="0" y="0"/>
+                      <a:ext cx="4655820" cy="784860"/>
+                    </a:xfrm>
+                    <a:prstGeom prst="rect">
+                      <a:avLst/>
+                    </a:prstGeom>
+                  </pic:spPr>
+                </pic:pic>
+              </a:graphicData>
+            </a:graphic>
+          </wp:anchor>
+        </w:drawing>
+      </w:r>
+    </w:p>
+    <w:p>
+      <w:pPr>
+        <w:tabs>
+          <w:tab w:val="left" w:pos="2295"/>
+        </w:tabs>
+        <w:rPr>
+          <w:rFonts w:ascii="Times New Roman" w:hAnsi="Times New Roman" w:cs="Times New Roman"/>
+          <w:sz w:val="32"/>
+          <w:szCs w:val="32"/>
+        </w:rPr>
+      </w:pPr>
+    </w:p>
+    <w:p>
+      <w:pPr>
+        <w:ind w:left="851"/>
+        <w:rPr>
+          <w:rFonts w:ascii="Times New Roman" w:hAnsi="Times New Roman" w:cs="Times New Roman"/>
+          <w:sz w:val="32"/>
+          <w:szCs w:val="32"/>
+        </w:rPr>
+      </w:pPr>
+      <w:r>
+        <w:rPr>
+          <w:rFonts w:ascii="Times New Roman" w:hAnsi="Times New Roman" w:cs="Times New Roman"/>
+          <w:sz w:val="32"/>
+          <w:szCs w:val="32"/>
+        </w:rPr>
+        <w:t xml:space="preserve">- </w:t>
+      </w:r>
+      <w:r>
+        <w:rPr>
+          <w:rFonts w:ascii="Times New Roman" w:hAnsi="Times New Roman" w:cs="Times New Roman"/>
+          <w:sz w:val="32"/>
+          <w:szCs w:val="32"/>
+        </w:rPr>
+        <w:t>Khi ấn vào Fork thì sẽ ra giao diện như hình 2</w:t>
+      </w:r>
+      <w:r>
+        <w:rPr>
+          <w:rFonts w:ascii="Times New Roman" w:hAnsi="Times New Roman" w:cs="Times New Roman"/>
+          <w:sz w:val="32"/>
+          <w:szCs w:val="32"/>
+        </w:rPr>
+        <w:t>, Lúc này chỗ Owner chính là tên tài khoản github của bạn còn chỗ repository name là tên repository của bạn, bạn có thể thay đổi nó, Sau đó nhấn create fork là dự án sẽ được kéo về github của bạn</w:t>
+      </w:r>
+    </w:p>
+    <w:p>
+      <w:pPr>
+        <w:tabs>
+          <w:tab w:val="left" w:pos="2295"/>
+        </w:tabs>
+        <w:ind w:firstLine="720"/>
+        <w:rPr>
+          <w:rFonts w:ascii="Times New Roman" w:hAnsi="Times New Roman" w:cs="Times New Roman"/>
+          <w:sz w:val="32"/>
+          <w:szCs w:val="32"/>
+        </w:rPr>
+      </w:pPr>
+      <w:r>
+        <w:rPr>
+          <w:noProof/>
+        </w:rPr>
+        <w:lastRenderedPageBreak/>
+        <mc:AlternateContent>
+          <mc:Choice Requires="wps">
+            <w:drawing>
+              <wp:anchor distT="0" distB="0" distL="114300" distR="114300" simplePos="0" relativeHeight="251665408" behindDoc="1" locked="0" layoutInCell="1" allowOverlap="1" wp14:anchorId="0D73B3E2" wp14:editId="2DCDCBA4">
+                <wp:simplePos x="0" y="0"/>
+                <wp:positionH relativeFrom="column">
+                  <wp:posOffset>0</wp:posOffset>
+                </wp:positionH>
+                <wp:positionV relativeFrom="paragraph">
+                  <wp:posOffset>5372100</wp:posOffset>
+                </wp:positionV>
+                <wp:extent cx="7052310" cy="635"/>
+                <wp:effectExtent l="0" t="0" r="0" b="0"/>
+                <wp:wrapTight wrapText="bothSides">
+                  <wp:wrapPolygon edited="0">
+                    <wp:start x="0" y="0"/>
+                    <wp:lineTo x="0" y="21600"/>
+                    <wp:lineTo x="21600" y="21600"/>
+                    <wp:lineTo x="21600" y="0"/>
+                  </wp:wrapPolygon>
+                </wp:wrapTight>
+                <wp:docPr id="361451340" name="Hộp Văn bản 1"/>
+                <wp:cNvGraphicFramePr/>
+                <a:graphic xmlns:a="http://schemas.openxmlformats.org/drawingml/2006/main">
+                  <a:graphicData uri="http://schemas.microsoft.com/office/word/2010/wordprocessingShape">
+                    <wps:wsp>
+                      <wps:cNvSpPr txBox="1"/>
+                      <wps:spPr>
+                        <a:xfrm>
+                          <a:off x="0" y="0"/>
+                          <a:ext cx="7052310" cy="635"/>
+                        </a:xfrm>
+                        <a:prstGeom prst="rect">
+                          <a:avLst/>
+                        </a:prstGeom>
+                        <a:solidFill>
+                          <a:prstClr val="white"/>
+                        </a:solidFill>
+                        <a:ln>
+                          <a:noFill/>
+                        </a:ln>
+                      </wps:spPr>
+                      <wps:txbx>
+                        <w:txbxContent>
+                          <w:p>
+                            <w:pPr>
+                              <w:pStyle w:val="u2"/>
+                              <w:jc w:val="center"/>
+                              <w:rPr>
+                                <w:rStyle w:val="NhnmnhThm"/>
+                                <w:rFonts w:ascii="Times New Roman" w:hAnsi="Times New Roman" w:cs="Times New Roman"/>
+                              </w:rPr>
+                            </w:pPr>
+                            <w:r>
+                              <w:rPr>
+                                <w:rStyle w:val="NhnmnhThm"/>
+                                <w:rFonts w:ascii="Times New Roman" w:hAnsi="Times New Roman" w:cs="Times New Roman"/>
+                              </w:rPr>
+                              <w:t xml:space="preserve">Hình </w:t>
+                            </w:r>
+                            <w:r>
+                              <w:rPr>
+                                <w:rStyle w:val="NhnmnhThm"/>
+                                <w:rFonts w:ascii="Times New Roman" w:hAnsi="Times New Roman" w:cs="Times New Roman"/>
+                              </w:rPr>
+                              <w:fldChar w:fldCharType="begin"/>
+                            </w:r>
+                            <w:r>
+                              <w:rPr>
+                                <w:rStyle w:val="NhnmnhThm"/>
+                                <w:rFonts w:ascii="Times New Roman" w:hAnsi="Times New Roman" w:cs="Times New Roman"/>
+                              </w:rPr>
+                              <w:instrText xml:space="preserve"> SEQ Hình \* ARABIC </w:instrText>
+                            </w:r>
+                            <w:r>
+                              <w:rPr>
+                                <w:rStyle w:val="NhnmnhThm"/>
+                                <w:rFonts w:ascii="Times New Roman" w:hAnsi="Times New Roman" w:cs="Times New Roman"/>
+                              </w:rPr>
+                              <w:fldChar w:fldCharType="separate"/>
+                            </w:r>
+                            <w:r>
+                              <w:rPr>
+                                <w:rStyle w:val="NhnmnhThm"/>
+                                <w:rFonts w:ascii="Times New Roman" w:hAnsi="Times New Roman" w:cs="Times New Roman"/>
+                              </w:rPr>
+                              <w:t>2</w:t>
+                            </w:r>
+                            <w:r>
+                              <w:rPr>
+                                <w:rStyle w:val="NhnmnhThm"/>
+                                <w:rFonts w:ascii="Times New Roman" w:hAnsi="Times New Roman" w:cs="Times New Roman"/>
+                              </w:rPr>
+                              <w:fldChar w:fldCharType="end"/>
+                            </w:r>
+                            <w:r>
+                              <w:rPr>
+                                <w:rStyle w:val="NhnmnhThm"/>
+                                <w:rFonts w:ascii="Times New Roman" w:hAnsi="Times New Roman" w:cs="Times New Roman"/>
+                              </w:rPr>
+                              <w:t xml:space="preserve"> Tạo 1 fork mới cho repo của bạn</w:t>
+                            </w:r>
+                          </w:p>
+                        </w:txbxContent>
+                      </wps:txbx>
+                      <wps:bodyPr rot="0" spcFirstLastPara="0" vertOverflow="overflow" horzOverflow="overflow" vert="horz" wrap="square" lIns="0" tIns="0" rIns="0" bIns="0" numCol="1" spcCol="0" rtlCol="0" fromWordArt="0" anchor="t" anchorCtr="0" forceAA="0" compatLnSpc="1">
+                        <a:prstTxWarp prst="textNoShape">
+                          <a:avLst/>
+                        </a:prstTxWarp>
+                        <a:spAutoFit/>
+                      </wps:bodyPr>
+                    </wps:wsp>
+                  </a:graphicData>
+                </a:graphic>
+              </wp:anchor>
+            </w:drawing>
+          </mc:Choice>
+          <mc:Fallback>
+            <w:pict>
+              <v:shape w14:anchorId="0D73B3E2" id="_x0000_s1027" type="#_x0000_t202" style="position:absolute;left:0;text-align:left;margin-left:0;margin-top:423pt;width:555.3pt;height:.05pt;z-index:-251651072;visibility:visible;mso-wrap-style:square;mso-wrap-distance-left:9pt;mso-wrap-distance-top:0;mso-wrap-distance-right:9pt;mso-wrap-distance-bottom:0;mso-position-horizontal:absolute;mso-position-horizontal-relative:text;mso-position-vertical:absolute;mso-position-vertical-relative:text;v-text-anchor:top" o:gfxdata="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" stroked="f">
+                <v:textbox style="mso-fit-shape-to-text:t" inset="0,0,0,0">
+                  <w:txbxContent>
+                    <w:p>
+                      <w:pPr>
+                        <w:pStyle w:val="u2"/>
+                        <w:jc w:val="center"/>
+                        <w:rPr>
+                          <w:rStyle w:val="NhnmnhThm"/>
+                          <w:rFonts w:ascii="Times New Roman" w:hAnsi="Times New Roman" w:cs="Times New Roman"/>
+                        </w:rPr>
+                      </w:pPr>
+                      <w:r>
+                        <w:rPr>
+                          <w:rStyle w:val="NhnmnhThm"/>
+                          <w:rFonts w:ascii="Times New Roman" w:hAnsi="Times New Roman" w:cs="Times New Roman"/>
+                        </w:rPr>
+                        <w:t xml:space="preserve">Hình </w:t>
+                      </w:r>
+                      <w:r>
+                        <w:rPr>
+                          <w:rStyle w:val="NhnmnhThm"/>
+                          <w:rFonts w:ascii="Times New Roman" w:hAnsi="Times New Roman" w:cs="Times New Roman"/>
+                        </w:rPr>
+                        <w:fldChar w:fldCharType="begin"/>
+                      </w:r>
+                      <w:r>
+                        <w:rPr>
+                          <w:rStyle w:val="NhnmnhThm"/>
+                          <w:rFonts w:ascii="Times New Roman" w:hAnsi="Times New Roman" w:cs="Times New Roman"/>
+                        </w:rPr>
+                        <w:instrText xml:space="preserve"> SEQ Hình \* ARABIC </w:instrText>
+                      </w:r>
+                      <w:r>
+                        <w:rPr>
+                          <w:rStyle w:val="NhnmnhThm"/>
+                          <w:rFonts w:ascii="Times New Roman" w:hAnsi="Times New Roman" w:cs="Times New Roman"/>
+                        </w:rPr>
+                        <w:fldChar w:fldCharType="separate"/>
+                      </w:r>
+                      <w:r>
+                        <w:rPr>
+                          <w:rStyle w:val="NhnmnhThm"/>
+                          <w:rFonts w:ascii="Times New Roman" w:hAnsi="Times New Roman" w:cs="Times New Roman"/>
+                        </w:rPr>
+                        <w:t>2</w:t>
+                      </w:r>
+                      <w:r>
+                        <w:rPr>
+                          <w:rStyle w:val="NhnmnhThm"/>
+                          <w:rFonts w:ascii="Times New Roman" w:hAnsi="Times New Roman" w:cs="Times New Roman"/>
+                        </w:rPr>
+                        <w:fldChar w:fldCharType="end"/>
+                      </w:r>
+                      <w:r>
+                        <w:rPr>
+                          <w:rStyle w:val="NhnmnhThm"/>
+                          <w:rFonts w:ascii="Times New Roman" w:hAnsi="Times New Roman" w:cs="Times New Roman"/>
+                        </w:rPr>
+                        <w:t xml:space="preserve"> Tạo 1 fork mới cho repo của bạn</w:t>
+                      </w:r>
+                    </w:p>
+                  </w:txbxContent>
+                </v:textbox>
+                <w10:wrap type="tight"/>
+              </v:shape>
+            </w:pict>
+          </mc:Fallback>
+        </mc:AlternateContent>
+      </w:r>
+      <w:r>
+        <w:rPr>
+          <w:rFonts w:ascii="Times New Roman" w:hAnsi="Times New Roman" w:cs="Times New Roman"/>
+          <w:sz w:val="32"/>
+          <w:szCs w:val="32"/>
+        </w:rPr>
+        <w:drawing>
+          <wp:anchor distT="0" distB="0" distL="114300" distR="114300" simplePos="0" relativeHeight="251663360" behindDoc="0" locked="0" layoutInCell="1" allowOverlap="1" wp14:anchorId="55A2B0C4" wp14:editId="76A076D4">
+            <wp:simplePos x="0" y="0"/>
+            <wp:positionH relativeFrom="column">
+              <wp:posOffset>1905</wp:posOffset>
+            </wp:positionH>
+            <wp:positionV relativeFrom="paragraph">
+              <wp:posOffset>354330</wp:posOffset>
+            </wp:positionV>
+            <wp:extent cx="7052310" cy="4962525"/>
+            <wp:effectExtent l="0" t="0" r="0" b="9525"/>
+            <wp:wrapTopAndBottom/>
+            <wp:docPr id="201251916" name="Hình ảnh 1" descr="Ảnh có chứa văn bản, ảnh chụp màn hình, Phông chữ, số&#10;&#10;Mô tả được tạo tự động"/>
+            <wp:cNvGraphicFramePr>
+              <a:graphicFrameLocks xmlns:a="http://schemas.openxmlformats.org/drawingml/2006/main" noChangeAspect="1"/>
+            </wp:cNvGraphicFramePr>
+            <a:graphic xmlns:a="http://schemas.openxmlformats.org/drawingml/2006/main">
+              <a:graphicData uri="http://schemas.openxmlformats.org/drawingml/2006/picture">
+                <pic:pic xmlns:pic="http://schemas.openxmlformats.org/drawingml/2006/picture">
+                  <pic:nvPicPr>
+                    <pic:cNvPr id="201251916" name="Hình ảnh 1" descr="Ảnh có chứa văn bản, ảnh chụp màn hình, Phông chữ, số&#10;&#10;Mô tả được tạo tự động"/>
+                    <pic:cNvPicPr/>
+                  </pic:nvPicPr>
+                  <pic:blipFill>
+                    <a:blip r:embed="rId8"/>
+                    <a:stretch>
+                      <a:fillRect/>
+                    </a:stretch>
+                  </pic:blipFill>
+                  <pic:spPr>
+                    <a:xfrm>
+                      <a:off x="0" y="0"/>
+                      <a:ext cx="7052310" cy="4962525"/>
+                    </a:xfrm>
+                    <a:prstGeom prst="rect">
+                      <a:avLst/>
+                    </a:prstGeom>
+                  </pic:spPr>
+                </pic:pic>
+              </a:graphicData>
+            </a:graphic>
+          </wp:anchor>
+        </w:drawing>
+      </w:r>
+    </w:p>
+    <w:p>
+      <w:pPr>
+        <w:rPr>
+          <w:rFonts w:ascii="Times New Roman" w:hAnsi="Times New Roman" w:cs="Times New Roman"/>
+          <w:sz w:val="32"/>
+          <w:szCs w:val="32"/>
+        </w:rPr>
+      </w:pPr>
+    </w:p>
+    <w:p>
+      <w:pPr>
+        <w:tabs>
+          <w:tab w:val="left" w:pos="1560"/>
+        </w:tabs>
+        <w:rPr>
+          <w:rFonts w:ascii="Times New Roman" w:hAnsi="Times New Roman" w:cs="Times New Roman"/>
+          <w:sz w:val="32"/>
+          <w:szCs w:val="32"/>
+        </w:rPr>
+      </w:pPr>
+    </w:p>
+    <w:p>
+      <w:pPr>
+        <w:tabs>
+          <w:tab w:val="left" w:pos="851"/>
+        </w:tabs>
+        <w:ind w:left="851" w:hanging="142"/>
+        <w:rPr>
+          <w:rFonts w:ascii="Times New Roman" w:hAnsi="Times New Roman" w:cs="Times New Roman"/>
+          <w:b/>
+          <w:bCs/>
+          <w:sz w:val="32"/>
+          <w:szCs w:val="32"/>
+        </w:rPr>
+      </w:pPr>
+      <w:r>
+        <w:rPr>
+          <w:rFonts w:ascii="Times New Roman" w:hAnsi="Times New Roman" w:cs="Times New Roman"/>
+          <w:sz w:val="32"/>
+          <w:szCs w:val="32"/>
+        </w:rPr>
+        <w:tab/>
+        <w:t xml:space="preserve">- Tiếp theo là clone dự án từ github về máy bằng câu lệnh </w:t>
+      </w:r>
+      <w:r>
+        <w:rPr>
+          <w:rFonts w:ascii="Times New Roman" w:hAnsi="Times New Roman" w:cs="Times New Roman"/>
+          <w:b/>
+          <w:bCs/>
+          <w:sz w:val="32"/>
+          <w:szCs w:val="32"/>
+        </w:rPr>
+        <w:t xml:space="preserve">git clone </w:t>
+      </w:r>
+      <w:r>
+        <w:rPr>
+          <w:rFonts w:ascii="Times New Roman" w:hAnsi="Times New Roman" w:cs="Times New Roman"/>
+          <w:b/>
+          <w:bCs/>
+          <w:sz w:val="32"/>
+          <w:szCs w:val="32"/>
+        </w:rPr>
+        <w:t xml:space="preserve">link repo của bạn. </w:t>
+      </w:r>
+      <w:r>
+        <w:rPr>
+          <w:rFonts w:ascii="Times New Roman" w:hAnsi="Times New Roman" w:cs="Times New Roman"/>
+          <w:sz w:val="32"/>
+          <w:szCs w:val="32"/>
+        </w:rPr>
+        <w:t xml:space="preserve">Trước khi clone dự án về bạn nên cấu hình global hoặc local trước bằng 2 câu lệnh </w:t>
+      </w:r>
+      <w:r>
+        <w:rPr>
+          <w:rFonts w:ascii="Times New Roman" w:hAnsi="Times New Roman" w:cs="Times New Roman"/>
+          <w:b/>
+          <w:bCs/>
+          <w:sz w:val="32"/>
+          <w:szCs w:val="32"/>
+        </w:rPr>
+        <w:t>git config -- global user.name = “tên bạn” và git config --global user.email = “email ban”</w:t>
+      </w:r>
+    </w:p>
+    <w:p>
+      <w:pPr>
+        <w:tabs>
+          <w:tab w:val="left" w:pos="851"/>
+        </w:tabs>
+        <w:ind w:left="851" w:hanging="142"/>
+        <w:rPr>
+          <w:rFonts w:ascii="Times New Roman" w:hAnsi="Times New Roman" w:cs="Times New Roman"/>
+          <w:b/>
+          <w:bCs/>
+          <w:sz w:val="32"/>
+          <w:szCs w:val="32"/>
+        </w:rPr>
+      </w:pPr>
+    </w:p>
+    <w:p>
+      <w:pPr>
+        <w:tabs>
+          <w:tab w:val="left" w:pos="851"/>
+        </w:tabs>
+        <w:ind w:left="851" w:hanging="142"/>
+        <w:rPr>
+          <w:rFonts w:ascii="Times New Roman" w:hAnsi="Times New Roman" w:cs="Times New Roman"/>
+          <w:sz w:val="32"/>
+          <w:szCs w:val="32"/>
+        </w:rPr>
+      </w:pPr>
+      <w:r>
+        <w:rPr>
+          <w:rFonts w:ascii="Times New Roman" w:hAnsi="Times New Roman" w:cs="Times New Roman"/>
+          <w:sz w:val="32"/>
+          <w:szCs w:val="32"/>
+        </w:rPr>
+        <w:t xml:space="preserve">- Sau đó vào dự án chạy câu lệnh </w:t>
+      </w:r>
+      <w:r>
+        <w:rPr>
+          <w:rFonts w:ascii="Times New Roman" w:hAnsi="Times New Roman" w:cs="Times New Roman"/>
+          <w:b/>
+          <w:bCs/>
+          <w:sz w:val="32"/>
+          <w:szCs w:val="32"/>
+        </w:rPr>
+        <w:t>npm install</w:t>
+      </w:r>
+      <w:r>
+        <w:rPr>
+          <w:rFonts w:ascii="Times New Roman" w:hAnsi="Times New Roman" w:cs="Times New Roman"/>
+          <w:sz w:val="32"/>
+          <w:szCs w:val="32"/>
+        </w:rPr>
+        <w:t xml:space="preserve"> hoặc </w:t>
+      </w:r>
+      <w:r>
+        <w:rPr>
+          <w:rFonts w:ascii="Times New Roman" w:hAnsi="Times New Roman" w:cs="Times New Roman"/>
+          <w:b/>
+          <w:bCs/>
+          <w:sz w:val="32"/>
+          <w:szCs w:val="32"/>
+        </w:rPr>
+        <w:t>yarn install</w:t>
+      </w:r>
+      <w:r>
+        <w:rPr>
+          <w:rFonts w:ascii="Times New Roman" w:hAnsi="Times New Roman" w:cs="Times New Roman"/>
+          <w:sz w:val="32"/>
+          <w:szCs w:val="32"/>
+        </w:rPr>
+        <w:t xml:space="preserve"> tùy vào package manager bạn sử dụng. Ở đây mình sử dụng npm</w:t>
+      </w:r>
+    </w:p>
+    <w:p>
+      <w:pPr>
+        <w:tabs>
+          <w:tab w:val="left" w:pos="851"/>
+        </w:tabs>
+        <w:ind w:left="851" w:hanging="142"/>
+        <w:rPr>
+          <w:rFonts w:ascii="Times New Roman" w:hAnsi="Times New Roman" w:cs="Times New Roman"/>
+          <w:sz w:val="32"/>
+          <w:szCs w:val="32"/>
+        </w:rPr>
+      </w:pPr>
+      <w:r>
+        <w:rPr>
+          <w:rFonts w:ascii="Times New Roman" w:hAnsi="Times New Roman" w:cs="Times New Roman"/>
+          <w:sz w:val="32"/>
+          <w:szCs w:val="32"/>
+        </w:rPr>
+        <w:t xml:space="preserve">- Cài đặt </w:t>
+      </w:r>
+      <w:r>
+        <w:rPr>
+          <w:rFonts w:ascii="Times New Roman" w:hAnsi="Times New Roman" w:cs="Times New Roman"/>
+          <w:sz w:val="32"/>
+          <w:szCs w:val="32"/>
+        </w:rPr>
+        <w:t>android studio</w:t>
+      </w:r>
+      <w:r>
+        <w:rPr>
+          <w:rFonts w:ascii="Times New Roman" w:hAnsi="Times New Roman" w:cs="Times New Roman"/>
+          <w:sz w:val="32"/>
+          <w:szCs w:val="32"/>
+        </w:rPr>
+        <w:t xml:space="preserve"> hoặc trình giả lập mobile tương đương. Sau khi cài đặt xong bạn vào More Actions</w:t>
+      </w:r>
+    </w:p>
+    <w:p>
+      <w:pPr>
+        <w:tabs>
+          <w:tab w:val="left" w:pos="851"/>
+        </w:tabs>
+        <w:ind w:left="851" w:hanging="142"/>
+        <w:rPr>
+          <w:rFonts w:ascii="Times New Roman" w:hAnsi="Times New Roman" w:cs="Times New Roman"/>
+          <w:sz w:val="32"/>
+          <w:szCs w:val="32"/>
+        </w:rPr>
+      </w:pPr>
+      <w:r>
+        <w:rPr>
+          <w:rFonts w:ascii="Times New Roman" w:hAnsi="Times New Roman" w:cs="Times New Roman"/>
+          <w:sz w:val="32"/>
+          <w:szCs w:val="32"/>
+        </w:rPr>
+        <w:lastRenderedPageBreak/>
+        <w:drawing>
+          <wp:anchor distT="0" distB="0" distL="114300" distR="114300" simplePos="0" relativeHeight="251667456" behindDoc="0" locked="0" layoutInCell="1" allowOverlap="1" wp14:anchorId="7486B4F1" wp14:editId="3914EDD0">
+            <wp:simplePos x="0" y="0"/>
+            <wp:positionH relativeFrom="column">
+              <wp:posOffset>1905</wp:posOffset>
+            </wp:positionH>
+            <wp:positionV relativeFrom="paragraph">
+              <wp:posOffset>354330</wp:posOffset>
+            </wp:positionV>
+            <wp:extent cx="7052310" cy="5700395"/>
+            <wp:effectExtent l="0" t="0" r="0" b="0"/>
+            <wp:wrapTopAndBottom/>
+            <wp:docPr id="299434638" name="Hình ảnh 1" descr="Ảnh có chứa văn bản, ảnh chụp màn hình, phần mềm, Phần mềm đa phương tiện&#10;&#10;Mô tả được tạo tự động"/>
+            <wp:cNvGraphicFramePr>
+              <a:graphicFrameLocks xmlns:a="http://schemas.openxmlformats.org/drawingml/2006/main" noChangeAspect="1"/>
+            </wp:cNvGraphicFramePr>
+            <a:graphic xmlns:a="http://schemas.openxmlformats.org/drawingml/2006/main">
+              <a:graphicData uri="http://schemas.openxmlformats.org/drawingml/2006/picture">
+                <pic:pic xmlns:pic="http://schemas.openxmlformats.org/drawingml/2006/picture">
+                  <pic:nvPicPr>
+                    <pic:cNvPr id="299434638" name="Hình ảnh 1" descr="Ảnh có chứa văn bản, ảnh chụp màn hình, phần mềm, Phần mềm đa phương tiện&#10;&#10;Mô tả được tạo tự động"/>
+                    <pic:cNvPicPr/>
+                  </pic:nvPicPr>
+                  <pic:blipFill>
+                    <a:blip r:embed="rId9"/>
+                    <a:stretch>
+                      <a:fillRect/>
+                    </a:stretch>
+                  </pic:blipFill>
+                  <pic:spPr>
+                    <a:xfrm>
+                      <a:off x="0" y="0"/>
+                      <a:ext cx="7052310" cy="5700395"/>
+                    </a:xfrm>
+                    <a:prstGeom prst="rect">
+                      <a:avLst/>
+                    </a:prstGeom>
+                  </pic:spPr>
+                </pic:pic>
+              </a:graphicData>
+            </a:graphic>
+          </wp:anchor>
+        </w:drawing>
+      </w:r>
+    </w:p>
+    <w:p>
+      <w:pPr>
+        <w:tabs>
+          <w:tab w:val="left" w:pos="851"/>
+        </w:tabs>
+        <w:ind w:left="851" w:hanging="142"/>
+        <w:rPr>
+          <w:rFonts w:ascii="Times New Roman" w:hAnsi="Times New Roman" w:cs="Times New Roman"/>
+          <w:sz w:val="32"/>
+          <w:szCs w:val="32"/>
+        </w:rPr>
+      </w:pPr>
+    </w:p>
+    <w:p>
+      <w:pPr>
+        <w:tabs>
+          <w:tab w:val="left" w:pos="851"/>
+        </w:tabs>
+        <w:ind w:left="851" w:hanging="142"/>
+        <w:rPr>
+          <w:rFonts w:ascii="Times New Roman" w:hAnsi="Times New Roman" w:cs="Times New Roman"/>
+          <w:sz w:val="32"/>
+          <w:szCs w:val="32"/>
+        </w:rPr>
+      </w:pPr>
+      <w:r>
+        <w:rPr>
+          <w:rFonts w:ascii="Times New Roman" w:hAnsi="Times New Roman" w:cs="Times New Roman"/>
+          <w:sz w:val="32"/>
+          <w:szCs w:val="32"/>
+        </w:rPr>
+        <w:drawing>
+          <wp:anchor distT="0" distB="0" distL="114300" distR="114300" simplePos="0" relativeHeight="251669504" behindDoc="0" locked="0" layoutInCell="1" allowOverlap="1" wp14:anchorId="6F9BB899" wp14:editId="1E52D7D6">
+            <wp:simplePos x="0" y="0"/>
+            <wp:positionH relativeFrom="column">
+              <wp:posOffset>554355</wp:posOffset>
+            </wp:positionH>
+            <wp:positionV relativeFrom="paragraph">
+              <wp:posOffset>394335</wp:posOffset>
+            </wp:positionV>
+            <wp:extent cx="2865120" cy="1539240"/>
+            <wp:effectExtent l="0" t="0" r="0" b="3810"/>
+            <wp:wrapTopAndBottom/>
+            <wp:docPr id="1881382723" name="Hình ảnh 1" descr="Ảnh có chứa văn bản, ảnh chụp màn hình, Phông chữ&#10;&#10;Mô tả được tạo tự động"/>
+            <wp:cNvGraphicFramePr>
+              <a:graphicFrameLocks xmlns:a="http://schemas.openxmlformats.org/drawingml/2006/main" noChangeAspect="1"/>
+            </wp:cNvGraphicFramePr>
+            <a:graphic xmlns:a="http://schemas.openxmlformats.org/drawingml/2006/main">
+              <a:graphicData uri="http://schemas.openxmlformats.org/drawingml/2006/picture">
+                <pic:pic xmlns:pic="http://schemas.openxmlformats.org/drawingml/2006/picture">
+                  <pic:nvPicPr>
+                    <pic:cNvPr id="1881382723" name="Hình ảnh 1" descr="Ảnh có chứa văn bản, ảnh chụp màn hình, Phông chữ&#10;&#10;Mô tả được tạo tự động"/>
+                    <pic:cNvPicPr/>
+                  </pic:nvPicPr>
+                  <pic:blipFill>
+                    <a:blip r:embed="rId10"/>
+                    <a:stretch>
+                      <a:fillRect/>
+                    </a:stretch>
+                  </pic:blipFill>
+                  <pic:spPr>
+                    <a:xfrm>
+                      <a:off x="0" y="0"/>
+                      <a:ext cx="2865120" cy="1539240"/>
+                    </a:xfrm>
+                    <a:prstGeom prst="rect">
+                      <a:avLst/>
+                    </a:prstGeom>
+                  </pic:spPr>
+                </pic:pic>
+              </a:graphicData>
+            </a:graphic>
+          </wp:anchor>
+        </w:drawing>
+      </w:r>
+      <w:r>
+        <w:rPr>
+          <w:rFonts w:ascii="Times New Roman" w:hAnsi="Times New Roman" w:cs="Times New Roman"/>
+          <w:sz w:val="32"/>
+          <w:szCs w:val="32"/>
+        </w:rPr>
+        <w:t xml:space="preserve">- Sau đó chọn vào SDK manager </w:t>
+      </w:r>
+    </w:p>
+    <w:p>
+      <w:pPr>
+        <w:tabs>
+          <w:tab w:val="left" w:pos="851"/>
+        </w:tabs>
+        <w:ind w:left="851" w:hanging="142"/>
+        <w:rPr>
+          <w:rFonts w:ascii="Times New Roman" w:hAnsi="Times New Roman" w:cs="Times New Roman"/>
+          <w:sz w:val="32"/>
+          <w:szCs w:val="32"/>
+        </w:rPr>
+      </w:pPr>
+    </w:p>
+    <w:p>
+      <w:pPr>
+        <w:tabs>
+          <w:tab w:val="left" w:pos="851"/>
+        </w:tabs>
+        <w:ind w:left="851" w:hanging="142"/>
+        <w:rPr>
+          <w:rFonts w:ascii="Times New Roman" w:hAnsi="Times New Roman" w:cs="Times New Roman"/>
+          <w:sz w:val="32"/>
+          <w:szCs w:val="32"/>
+        </w:rPr>
+      </w:pPr>
+    </w:p>
+    <w:p>
+      <w:pPr>
+        <w:tabs>
+          <w:tab w:val="left" w:pos="851"/>
+        </w:tabs>
+        <w:ind w:left="851" w:hanging="142"/>
+        <w:rPr>
+          <w:rFonts w:ascii="Times New Roman" w:hAnsi="Times New Roman" w:cs="Times New Roman"/>
+          <w:sz w:val="32"/>
+          <w:szCs w:val="32"/>
+        </w:rPr>
+      </w:pPr>
+    </w:p>
+    <w:p>
+      <w:pPr>
+        <w:tabs>
+          <w:tab w:val="left" w:pos="851"/>
+        </w:tabs>
+        <w:ind w:left="851" w:hanging="142"/>
+        <w:rPr>
+          <w:rFonts w:ascii="Times New Roman" w:hAnsi="Times New Roman" w:cs="Times New Roman"/>
+          <w:sz w:val="32"/>
+          <w:szCs w:val="32"/>
+        </w:rPr>
+      </w:pPr>
+      <w:r>
+        <w:rPr>
+          <w:rFonts w:ascii="Times New Roman" w:hAnsi="Times New Roman" w:cs="Times New Roman"/>
+          <w:sz w:val="32"/>
+          <w:szCs w:val="32"/>
+        </w:rPr>
+        <w:lastRenderedPageBreak/>
+        <w:drawing>
+          <wp:anchor distT="0" distB="0" distL="114300" distR="114300" simplePos="0" relativeHeight="251671552" behindDoc="0" locked="0" layoutInCell="1" allowOverlap="1" wp14:anchorId="629947C4" wp14:editId="0930636A">
+            <wp:simplePos x="0" y="0"/>
+            <wp:positionH relativeFrom="column">
+              <wp:posOffset>76200</wp:posOffset>
+            </wp:positionH>
+            <wp:positionV relativeFrom="paragraph">
+              <wp:posOffset>476250</wp:posOffset>
+            </wp:positionV>
+            <wp:extent cx="7052310" cy="3046095"/>
+            <wp:effectExtent l="0" t="0" r="0" b="1905"/>
+            <wp:wrapTight wrapText="bothSides">
+              <wp:wrapPolygon edited="0">
+                <wp:start x="0" y="0"/>
+                <wp:lineTo x="0" y="21478"/>
+                <wp:lineTo x="21530" y="21478"/>
+                <wp:lineTo x="21530" y="0"/>
+                <wp:lineTo x="0" y="0"/>
+              </wp:wrapPolygon>
+            </wp:wrapTight>
+            <wp:docPr id="202750883" name="Hình ảnh 1" descr="Ảnh có chứa văn bản, ảnh chụp màn hình, phần mềm, Phần mềm đa phương tiện&#10;&#10;Mô tả được tạo tự động"/>
+            <wp:cNvGraphicFramePr>
+              <a:graphicFrameLocks xmlns:a="http://schemas.openxmlformats.org/drawingml/2006/main" noChangeAspect="1"/>
+            </wp:cNvGraphicFramePr>
+            <a:graphic xmlns:a="http://schemas.openxmlformats.org/drawingml/2006/main">
+              <a:graphicData uri="http://schemas.openxmlformats.org/drawingml/2006/picture">
+                <pic:pic xmlns:pic="http://schemas.openxmlformats.org/drawingml/2006/picture">
+                  <pic:nvPicPr>
+                    <pic:cNvPr id="202750883" name="Hình ảnh 1" descr="Ảnh có chứa văn bản, ảnh chụp màn hình, phần mềm, Phần mềm đa phương tiện&#10;&#10;Mô tả được tạo tự động"/>
+                    <pic:cNvPicPr/>
+                  </pic:nvPicPr>
+                  <pic:blipFill>
+                    <a:blip r:embed="rId11"/>
+                    <a:stretch>
+                      <a:fillRect/>
+                    </a:stretch>
+                  </pic:blipFill>
+                  <pic:spPr>
+                    <a:xfrm>
+                      <a:off x="0" y="0"/>
+                      <a:ext cx="7052310" cy="3046095"/>
+                    </a:xfrm>
+                    <a:prstGeom prst="rect">
+                      <a:avLst/>
+                    </a:prstGeom>
+                  </pic:spPr>
+                </pic:pic>
+              </a:graphicData>
+            </a:graphic>
+          </wp:anchor>
+        </w:drawing>
+      </w:r>
+      <w:r>
+        <w:rPr>
+          <w:rFonts w:ascii="Times New Roman" w:hAnsi="Times New Roman" w:cs="Times New Roman"/>
+          <w:sz w:val="32"/>
+          <w:szCs w:val="32"/>
+        </w:rPr>
+        <w:t xml:space="preserve">- Click vào Android 14 và nhấn cài đặt ở đây mình đã cài đặt rồi </w:t>
+      </w:r>
+    </w:p>
+    <w:p>
+      <w:pPr>
+        <w:tabs>
+          <w:tab w:val="left" w:pos="851"/>
+        </w:tabs>
+        <w:ind w:left="851" w:hanging="142"/>
+        <w:rPr>
+          <w:rFonts w:ascii="Times New Roman" w:hAnsi="Times New Roman" w:cs="Times New Roman"/>
+          <w:sz w:val="32"/>
+          <w:szCs w:val="32"/>
+        </w:rPr>
+      </w:pPr>
+    </w:p>
+    <w:p>
+      <w:pPr>
+        <w:tabs>
+          <w:tab w:val="left" w:pos="851"/>
+        </w:tabs>
+        <w:ind w:left="851" w:hanging="142"/>
+        <w:rPr>
+          <w:rFonts w:ascii="Times New Roman" w:hAnsi="Times New Roman" w:cs="Times New Roman"/>
+          <w:sz w:val="32"/>
+          <w:szCs w:val="32"/>
+        </w:rPr>
+      </w:pPr>
+    </w:p>
+    <w:p>
+      <w:pPr>
+        <w:tabs>
+          <w:tab w:val="left" w:pos="851"/>
+        </w:tabs>
+        <w:ind w:left="851" w:hanging="142"/>
+        <w:rPr>
+          <w:rFonts w:ascii="Times New Roman" w:hAnsi="Times New Roman" w:cs="Times New Roman"/>
+          <w:sz w:val="32"/>
+          <w:szCs w:val="32"/>
+        </w:rPr>
+      </w:pPr>
+    </w:p>
+    <w:p>
+      <w:pPr>
+        <w:tabs>
+          <w:tab w:val="left" w:pos="851"/>
+        </w:tabs>
+        <w:ind w:left="851" w:hanging="142"/>
+        <w:rPr>
+          <w:rFonts w:ascii="Times New Roman" w:hAnsi="Times New Roman" w:cs="Times New Roman"/>
+          <w:sz w:val="32"/>
+          <w:szCs w:val="32"/>
+        </w:rPr>
+      </w:pPr>
+    </w:p>
+    <w:p>
+      <w:pPr>
+        <w:tabs>
+          <w:tab w:val="left" w:pos="851"/>
+        </w:tabs>
+        <w:ind w:left="851" w:hanging="142"/>
+        <w:rPr>
+          <w:rFonts w:ascii="Times New Roman" w:hAnsi="Times New Roman" w:cs="Times New Roman"/>
+          <w:sz w:val="32"/>
+          <w:szCs w:val="32"/>
+        </w:rPr>
+      </w:pPr>
+    </w:p>
+    <w:p>
+      <w:pPr>
+        <w:tabs>
+          <w:tab w:val="left" w:pos="851"/>
+        </w:tabs>
+        <w:ind w:left="851" w:hanging="142"/>
+        <w:rPr>
+          <w:rFonts w:ascii="Times New Roman" w:hAnsi="Times New Roman" w:cs="Times New Roman"/>
+          <w:sz w:val="32"/>
+          <w:szCs w:val="32"/>
+        </w:rPr>
+      </w:pPr>
+    </w:p>
+    <w:p>
+      <w:pPr>
+        <w:tabs>
+          <w:tab w:val="left" w:pos="851"/>
+        </w:tabs>
+        <w:ind w:left="851" w:hanging="142"/>
+        <w:rPr>
+          <w:rFonts w:ascii="Times New Roman" w:hAnsi="Times New Roman" w:cs="Times New Roman"/>
+          <w:sz w:val="32"/>
+          <w:szCs w:val="32"/>
+        </w:rPr>
+      </w:pPr>
+    </w:p>
+    <w:p>
+      <w:pPr>
+        <w:tabs>
+          <w:tab w:val="left" w:pos="851"/>
+        </w:tabs>
+        <w:ind w:left="851" w:hanging="142"/>
+        <w:rPr>
+          <w:rFonts w:ascii="Times New Roman" w:hAnsi="Times New Roman" w:cs="Times New Roman"/>
+          <w:sz w:val="32"/>
+          <w:szCs w:val="32"/>
+        </w:rPr>
+      </w:pPr>
+    </w:p>
+    <w:p>
+      <w:pPr>
+        <w:tabs>
+          <w:tab w:val="left" w:pos="851"/>
+        </w:tabs>
+        <w:ind w:left="851" w:hanging="142"/>
+        <w:rPr>
+          <w:rFonts w:ascii="Times New Roman" w:hAnsi="Times New Roman" w:cs="Times New Roman"/>
+          <w:sz w:val="32"/>
+          <w:szCs w:val="32"/>
+        </w:rPr>
+      </w:pPr>
+    </w:p>
+    <w:p>
+      <w:pPr>
+        <w:tabs>
+          <w:tab w:val="left" w:pos="851"/>
+        </w:tabs>
+        <w:ind w:left="851" w:hanging="142"/>
+        <w:rPr>
+          <w:rFonts w:ascii="Times New Roman" w:hAnsi="Times New Roman" w:cs="Times New Roman"/>
+          <w:sz w:val="32"/>
+          <w:szCs w:val="32"/>
+        </w:rPr>
+      </w:pPr>
+    </w:p>
+    <w:p>
+      <w:pPr>
+        <w:tabs>
+          <w:tab w:val="left" w:pos="851"/>
+        </w:tabs>
+        <w:ind w:left="851" w:hanging="142"/>
+        <w:rPr>
+          <w:rFonts w:ascii="Times New Roman" w:hAnsi="Times New Roman" w:cs="Times New Roman"/>
+          <w:sz w:val="32"/>
+          <w:szCs w:val="32"/>
+        </w:rPr>
+      </w:pPr>
+    </w:p>
+    <w:p>
+      <w:pPr>
+        <w:tabs>
+          <w:tab w:val="left" w:pos="851"/>
+        </w:tabs>
+        <w:ind w:left="851" w:hanging="142"/>
+        <w:rPr>
+          <w:rFonts w:ascii="Times New Roman" w:hAnsi="Times New Roman" w:cs="Times New Roman"/>
+          <w:sz w:val="32"/>
+          <w:szCs w:val="32"/>
+        </w:rPr>
+      </w:pPr>
+    </w:p>
+    <w:p>
+      <w:pPr>
+        <w:tabs>
+          <w:tab w:val="left" w:pos="851"/>
+        </w:tabs>
+        <w:ind w:left="851" w:hanging="142"/>
+        <w:rPr>
+          <w:rFonts w:ascii="Times New Roman" w:hAnsi="Times New Roman" w:cs="Times New Roman"/>
+          <w:sz w:val="32"/>
+          <w:szCs w:val="32"/>
+        </w:rPr>
+      </w:pPr>
+    </w:p>
+    <w:p>
+      <w:pPr>
+        <w:tabs>
+          <w:tab w:val="left" w:pos="851"/>
+        </w:tabs>
+        <w:ind w:left="851" w:hanging="142"/>
+        <w:rPr>
+          <w:rFonts w:ascii="Times New Roman" w:hAnsi="Times New Roman" w:cs="Times New Roman"/>
+          <w:sz w:val="32"/>
+          <w:szCs w:val="32"/>
+        </w:rPr>
+      </w:pPr>
+    </w:p>
+    <w:p>
+      <w:pPr>
+        <w:tabs>
+          <w:tab w:val="left" w:pos="851"/>
+        </w:tabs>
+        <w:ind w:left="851" w:hanging="142"/>
+        <w:rPr>
+          <w:rFonts w:ascii="Times New Roman" w:hAnsi="Times New Roman" w:cs="Times New Roman"/>
+          <w:sz w:val="32"/>
+          <w:szCs w:val="32"/>
+        </w:rPr>
+      </w:pPr>
+    </w:p>
+    <w:p>
+      <w:pPr>
+        <w:tabs>
+          <w:tab w:val="left" w:pos="851"/>
+        </w:tabs>
+        <w:ind w:left="851" w:hanging="142"/>
+        <w:rPr>
+          <w:rFonts w:ascii="Times New Roman" w:hAnsi="Times New Roman" w:cs="Times New Roman"/>
+          <w:sz w:val="32"/>
+          <w:szCs w:val="32"/>
+        </w:rPr>
+      </w:pPr>
+      <w:r>
+        <w:rPr>
+          <w:rFonts w:ascii="Times New Roman" w:hAnsi="Times New Roman" w:cs="Times New Roman"/>
+          <w:sz w:val="32"/>
+          <w:szCs w:val="32"/>
+        </w:rPr>
+        <w:lastRenderedPageBreak/>
+        <w:t xml:space="preserve">- Sau khi cài xong thì quay lại More Actions ấn vào </w:t>
+      </w:r>
+      <w:r>
+        <w:rPr>
+          <w:rFonts w:ascii="Times New Roman" w:hAnsi="Times New Roman" w:cs="Times New Roman"/>
+          <w:b/>
+          <w:bCs/>
+          <w:sz w:val="32"/>
+          <w:szCs w:val="32"/>
+        </w:rPr>
+        <w:t xml:space="preserve">Virtual Device Manager </w:t>
+      </w:r>
+      <w:r>
+        <w:rPr>
+          <w:rFonts w:ascii="Times New Roman" w:hAnsi="Times New Roman" w:cs="Times New Roman"/>
+          <w:sz w:val="32"/>
+          <w:szCs w:val="32"/>
+        </w:rPr>
+        <w:t>để cài đặt công cụ mobile giả lập. Ở đây mình dùng Pixel 3XL API 30 là chủ yếu</w:t>
+      </w:r>
+    </w:p>
+    <w:p>
+      <w:pPr>
+        <w:tabs>
+          <w:tab w:val="left" w:pos="851"/>
+        </w:tabs>
+        <w:ind w:left="851" w:hanging="142"/>
+        <w:rPr>
+          <w:rFonts w:ascii="Times New Roman" w:hAnsi="Times New Roman" w:cs="Times New Roman"/>
+          <w:sz w:val="32"/>
+          <w:szCs w:val="32"/>
+        </w:rPr>
+      </w:pPr>
+    </w:p>
+    <w:p>
+      <w:pPr>
+        <w:tabs>
+          <w:tab w:val="left" w:pos="851"/>
+        </w:tabs>
+        <w:ind w:left="851" w:hanging="142"/>
+        <w:rPr>
+          <w:rFonts w:ascii="Times New Roman" w:hAnsi="Times New Roman" w:cs="Times New Roman"/>
+          <w:sz w:val="32"/>
+          <w:szCs w:val="32"/>
+        </w:rPr>
+      </w:pPr>
+      <w:r>
+        <w:rPr>
+          <w:rFonts w:ascii="Times New Roman" w:hAnsi="Times New Roman" w:cs="Times New Roman"/>
+          <w:sz w:val="32"/>
+          <w:szCs w:val="32"/>
+        </w:rPr>
+        <w:drawing>
+          <wp:anchor distT="0" distB="0" distL="114300" distR="114300" simplePos="0" relativeHeight="251673600" behindDoc="0" locked="0" layoutInCell="1" allowOverlap="1" wp14:anchorId="4FC50E6F" wp14:editId="3AEBD99D">
+            <wp:simplePos x="0" y="0"/>
+            <wp:positionH relativeFrom="column">
+              <wp:posOffset>354330</wp:posOffset>
+            </wp:positionH>
+            <wp:positionV relativeFrom="paragraph">
+              <wp:posOffset>0</wp:posOffset>
+            </wp:positionV>
+            <wp:extent cx="6033135" cy="4881880"/>
+            <wp:effectExtent l="0" t="0" r="5715" b="0"/>
+            <wp:wrapTopAndBottom/>
+            <wp:docPr id="555439830" name="Hình ảnh 1" descr="Ảnh có chứa ảnh chụp màn hình, văn bản, phần mềm, Phần mềm đa phương tiện&#10;&#10;Mô tả được tạo tự động"/>
+            <wp:cNvGraphicFramePr>
+              <a:graphicFrameLocks xmlns:a="http://schemas.openxmlformats.org/drawingml/2006/main" noChangeAspect="1"/>
+            </wp:cNvGraphicFramePr>
+            <a:graphic xmlns:a="http://schemas.openxmlformats.org/drawingml/2006/main">
+              <a:graphicData uri="http://schemas.openxmlformats.org/drawingml/2006/picture">
+                <pic:pic xmlns:pic="http://schemas.openxmlformats.org/drawingml/2006/picture">
+                  <pic:nvPicPr>
+                    <pic:cNvPr id="555439830" name="Hình ảnh 1" descr="Ảnh có chứa ảnh chụp màn hình, văn bản, phần mềm, Phần mềm đa phương tiện&#10;&#10;Mô tả được tạo tự động"/>
+                    <pic:cNvPicPr/>
+                  </pic:nvPicPr>
+                  <pic:blipFill>
+                    <a:blip r:embed="rId12"/>
+                    <a:stretch>
+                      <a:fillRect/>
+                    </a:stretch>
+                  </pic:blipFill>
+                  <pic:spPr>
+                    <a:xfrm>
+                      <a:off x="0" y="0"/>
+                      <a:ext cx="6033135" cy="4881880"/>
+                    </a:xfrm>
+                    <a:prstGeom prst="rect">
+                      <a:avLst/>
+                    </a:prstGeom>
+                  </pic:spPr>
+                </pic:pic>
+              </a:graphicData>
+            </a:graphic>
+            <wp14:sizeRelH relativeFrom="margin">
+              <wp14:pctWidth>0</wp14:pctWidth>
+            </wp14:sizeRelH>
+            <wp14:sizeRelV relativeFrom="margin">
+              <wp14:pctHeight>0</wp14:pctHeight>
+            </wp14:sizeRelV>
+          </wp:anchor>
+        </w:drawing>
+      </w:r>
+    </w:p>
+    <w:p>
+      <w:pPr>
+        <w:tabs>
+          <w:tab w:val="left" w:pos="851"/>
+        </w:tabs>
+        <w:ind w:left="851" w:hanging="142"/>
+        <w:rPr>
+          <w:rFonts w:ascii="Times New Roman" w:hAnsi="Times New Roman" w:cs="Times New Roman"/>
+          <w:sz w:val="32"/>
+          <w:szCs w:val="32"/>
+        </w:rPr>
+      </w:pPr>
+      <w:r>
+        <w:rPr>
+          <w:rFonts w:ascii="Times New Roman" w:hAnsi="Times New Roman" w:cs="Times New Roman"/>
+          <w:sz w:val="32"/>
+          <w:szCs w:val="32"/>
+        </w:rPr>
+        <w:t>- Ban đầu của bạn sẽ chưa có thì hãy nhấn vào dấu + phía trên để chọn thiết bị tương ứng</w:t>
+      </w:r>
+    </w:p>
+    <w:p>
+      <w:pPr>
+        <w:tabs>
+          <w:tab w:val="left" w:pos="851"/>
+        </w:tabs>
+        <w:ind w:left="851" w:hanging="142"/>
+        <w:rPr>
+          <w:rFonts w:ascii="Times New Roman" w:hAnsi="Times New Roman" w:cs="Times New Roman"/>
+          <w:sz w:val="32"/>
+          <w:szCs w:val="32"/>
+        </w:rPr>
+      </w:pPr>
+      <w:r>
+        <w:rPr>
+          <w:rFonts w:ascii="Times New Roman" w:hAnsi="Times New Roman" w:cs="Times New Roman"/>
+          <w:sz w:val="32"/>
+          <w:szCs w:val="32"/>
+        </w:rPr>
+        <w:t xml:space="preserve">- Sau khi đã lên màn hình giả lập thì hãy khởi chạy dự án bằng cách gõ câu lệnh </w:t>
+      </w:r>
+      <w:r>
+        <w:rPr>
+          <w:rFonts w:ascii="Times New Roman" w:hAnsi="Times New Roman" w:cs="Times New Roman"/>
+          <w:b/>
+          <w:bCs/>
+          <w:sz w:val="32"/>
+          <w:szCs w:val="32"/>
+        </w:rPr>
+        <w:t>npx expo start</w:t>
+      </w:r>
+    </w:p>
+    <w:p>
+      <w:pPr>
+        <w:tabs>
+          <w:tab w:val="left" w:pos="851"/>
+        </w:tabs>
+        <w:ind w:left="851" w:hanging="142"/>
+        <w:rPr>
+          <w:rFonts w:ascii="Times New Roman" w:hAnsi="Times New Roman" w:cs="Times New Roman"/>
+          <w:sz w:val="32"/>
+          <w:szCs w:val="32"/>
+        </w:rPr>
+      </w:pPr>
+      <w:r>
+        <w:rPr>
+          <w:rFonts w:ascii="Times New Roman" w:hAnsi="Times New Roman" w:cs="Times New Roman"/>
+          <w:b/>
+          <w:bCs/>
+          <w:sz w:val="32"/>
+          <w:szCs w:val="32"/>
+        </w:rPr>
+        <w:t xml:space="preserve">- </w:t>
+      </w:r>
+      <w:r>
+        <w:rPr>
+          <w:rFonts w:ascii="Times New Roman" w:hAnsi="Times New Roman" w:cs="Times New Roman"/>
+          <w:sz w:val="32"/>
+          <w:szCs w:val="32"/>
+        </w:rPr>
+        <w:t xml:space="preserve">Để vào được app cần có tài khoản, mật khẩu mình đã đính kèm bạn có thể nhấn </w:t>
+      </w:r>
+      <w:hyperlink r:id="rId13" w:history="1">
+        <w:r>
+          <w:rPr>
+            <w:rStyle w:val="Siuktni"/>
+            <w:rFonts w:ascii="Times New Roman" w:hAnsi="Times New Roman" w:cs="Times New Roman"/>
+            <w:i/>
+            <w:iCs/>
+            <w:sz w:val="32"/>
+            <w:szCs w:val="32"/>
+          </w:rPr>
+          <w:t>vào</w:t>
+        </w:r>
+        <w:r>
+          <w:rPr>
+            <w:rStyle w:val="Siuktni"/>
+            <w:rFonts w:ascii="Times New Roman" w:hAnsi="Times New Roman" w:cs="Times New Roman"/>
+            <w:i/>
+            <w:iCs/>
+            <w:sz w:val="32"/>
+            <w:szCs w:val="32"/>
+          </w:rPr>
+          <w:t xml:space="preserve"> </w:t>
+        </w:r>
+        <w:r>
+          <w:rPr>
+            <w:rStyle w:val="Siuktni"/>
+            <w:rFonts w:ascii="Times New Roman" w:hAnsi="Times New Roman" w:cs="Times New Roman"/>
+            <w:i/>
+            <w:iCs/>
+            <w:sz w:val="32"/>
+            <w:szCs w:val="32"/>
+          </w:rPr>
+          <w:t>đây</w:t>
+        </w:r>
+      </w:hyperlink>
+      <w:r>
+        <w:rPr>
+          <w:rFonts w:ascii="Times New Roman" w:hAnsi="Times New Roman" w:cs="Times New Roman"/>
+          <w:sz w:val="32"/>
+          <w:szCs w:val="32"/>
+        </w:rPr>
+        <w:t xml:space="preserve"> để lấy hoặc tìm trong thư mục này.</w:t>
+      </w:r>
+    </w:p>
+    <w:p>
+      <w:pPr>
+        <w:rPr>
+          <w:rFonts w:ascii="Times New Roman" w:hAnsi="Times New Roman" w:cs="Times New Roman"/>
+          <w:sz w:val="32"/>
+          <w:szCs w:val="32"/>
+        </w:rPr>
+      </w:pPr>
+    </w:p>
+    <w:p>
+      <w:pPr>
+        <w:rPr>
+          <w:rFonts w:ascii="Times New Roman" w:hAnsi="Times New Roman" w:cs="Times New Roman"/>
+          <w:sz w:val="32"/>
+          <w:szCs w:val="32"/>
+        </w:rPr>
+      </w:pPr>
+    </w:p>
+    <w:p>
+      <w:pPr>
+        <w:rPr>
+          <w:rFonts w:ascii="Times New Roman" w:hAnsi="Times New Roman" w:cs="Times New Roman"/>
+          <w:sz w:val="32"/>
+          <w:szCs w:val="32"/>
+        </w:rPr>
+      </w:pPr>
+    </w:p>
+    <w:p>
+      <w:pPr>
+        <w:rPr>
+          <w:rFonts w:ascii="Times New Roman" w:hAnsi="Times New Roman" w:cs="Times New Roman"/>
+          <w:sz w:val="32"/>
+          <w:szCs w:val="32"/>
+        </w:rPr>
+      </w:pPr>
+    </w:p>
+    <w:p>
+      <w:pPr>
+        <w:rPr>
+          <w:rFonts w:ascii="Times New Roman" w:hAnsi="Times New Roman" w:cs="Times New Roman"/>
+          <w:sz w:val="32"/>
+          <w:szCs w:val="32"/>
+        </w:rPr>
+      </w:pPr>
+    </w:p>
+    <w:p>
+      <w:pPr>
+        <w:rPr>
+          <w:rFonts w:ascii="Times New Roman" w:hAnsi="Times New Roman" w:cs="Times New Roman"/>
+          <w:sz w:val="32"/>
+          <w:szCs w:val="32"/>
+        </w:rPr>
+      </w:pPr>
+    </w:p>
+    <w:p>
+      <w:pPr>
+        <w:rPr>
+          <w:rFonts w:ascii="Times New Roman" w:hAnsi="Times New Roman" w:cs="Times New Roman"/>
+          <w:sz w:val="32"/>
+          <w:szCs w:val="32"/>
+        </w:rPr>
+      </w:pPr>
+    </w:p>
+    <w:p>
+      <w:pPr>
+        <w:rPr>
+          <w:rFonts w:ascii="Times New Roman" w:hAnsi="Times New Roman" w:cs="Times New Roman"/>
+          <w:sz w:val="32"/>
+          <w:szCs w:val="32"/>
+        </w:rPr>
+      </w:pPr>
+    </w:p>
+    <w:p>
+      <w:pPr>
+        <w:rPr>
+          <w:rFonts w:ascii="Times New Roman" w:hAnsi="Times New Roman" w:cs="Times New Roman"/>
+          <w:sz w:val="32"/>
+          <w:szCs w:val="32"/>
+        </w:rPr>
+      </w:pPr>
+    </w:p>
+    <w:p>
+      <w:pPr>
+        <w:rPr>
+          <w:rFonts w:ascii="Times New Roman" w:hAnsi="Times New Roman" w:cs="Times New Roman"/>
+          <w:sz w:val="32"/>
+          <w:szCs w:val="32"/>
+        </w:rPr>
+      </w:pPr>
+    </w:p>
+    <w:p>
+      <w:pPr>
+        <w:rPr>
+          <w:rFonts w:ascii="Times New Roman" w:hAnsi="Times New Roman" w:cs="Times New Roman"/>
+          <w:sz w:val="32"/>
+          <w:szCs w:val="32"/>
+        </w:rPr>
+      </w:pPr>
+    </w:p>
+    <w:p>
+      <w:pPr>
+        <w:rPr>
+          <w:rFonts w:ascii="Times New Roman" w:hAnsi="Times New Roman" w:cs="Times New Roman"/>
+          <w:sz w:val="32"/>
+          <w:szCs w:val="32"/>
+        </w:rPr>
+      </w:pPr>
+    </w:p>
+    <w:p>
+      <w:pPr>
+        <w:rPr>
+          <w:rFonts w:ascii="Times New Roman" w:hAnsi="Times New Roman" w:cs="Times New Roman"/>
+          <w:sz w:val="32"/>
+          <w:szCs w:val="32"/>
+        </w:rPr>
+      </w:pPr>
+    </w:p>
+    <w:p>
+      <w:pPr>
+        <w:rPr>
+          <w:rFonts w:ascii="Times New Roman" w:hAnsi="Times New Roman" w:cs="Times New Roman"/>
+          <w:sz w:val="32"/>
+          <w:szCs w:val="32"/>
+        </w:rPr>
+      </w:pPr>
+    </w:p>
     <w:sectPr>
       <w:pgSz w:w="12240" w:h="15840"/>
       <w:pgMar w:top="567" w:right="567" w:bottom="567" w:left="567" w:header="709" w:footer="709" w:gutter="0"/>
@@ -308,6 +2105,189 @@
     </w:sectPr>
   </w:body>
 </w:document>
+</file>
+
+<file path=word/numbering.xml><?xml version="1.0" encoding="utf-8"?>
+<w:numbering xmlns:wpc="http://schemas.microsoft.com/office/word/2010/wordprocessingCanvas" xmlns:cx="http://schemas.microsoft.com/office/drawing/2014/chartex" xmlns:cx1="http://schemas.microsoft.com/office/drawing/2015/9/8/chartex" xmlns:cx2="http://schemas.microsoft.com/office/drawing/2015/10/21/chartex" xmlns:cx3="http://schemas.microsoft.com/office/drawing/2016/5/9/chartex" xmlns:cx4="http://schemas.microsoft.com/office/drawing/2016/5/10/chartex" xmlns:cx5="http://schemas.microsoft.com/office/drawing/2016/5/11/chartex" xmlns:cx6="http://schemas.microsoft.com/office/drawing/2016/5/12/chartex" xmlns:cx7="http://schemas.microsoft.com/office/drawing/2016/5/13/chartex" xmlns:cx8="http://schemas.microsoft.com/office/drawing/2016/5/14/chartex" xmlns:mc="http://schemas.openxmlformats.org/markup-compatibility/2006" xmlns:aink="http://schemas.microsoft.com/office/drawing/2016/ink" xmlns:am3d="http://schemas.microsoft.com/office/drawing/2017/model3d" xmlns:o="urn:schemas-microsoft-com:office:office" xmlns:oel="http://schemas.microsoft.com/office/2019/extlst" xmlns:r="http://schemas.openxmlformats.org/officeDocument/2006/relationships" xmlns:m="http://schemas.openxmlformats.org/officeDocument/2006/math" xmlns:v="urn:schemas-microsoft-com:vml" xmlns:wp14="http://schemas.microsoft.com/office/word/2010/wordprocessingDrawing" xmlns:wp="http://schemas.openxmlformats.org/drawingml/2006/wordprocessingDrawing" xmlns:w10="urn:schemas-microsoft-com:office:word" xmlns:w="http://schemas.openxmlformats.org/wordprocessingml/2006/main" xmlns:w14="http://schemas.microsoft.com/office/word/2010/wordml" xmlns:w15="http://schemas.microsoft.com/office/word/2012/wordml" xmlns:w16cex="http://schemas.microsoft.com/office/word/2018/wordml/cex" xmlns:w16cid="http://schemas.microsoft.com/office/word/2016/wordml/cid" xmlns:w16="http://schemas.microsoft.com/office/word/2018/wordml" xmlns:w16du="http://schemas.microsoft.com/office/word/2023/wordml/word16du" xmlns:w16sdtdh="http://schemas.microsoft.com/office/word/2020/wordml/sdtdatahash" xmlns:w16se="http://schemas.microsoft.com/office/word/2015/wordml/symex" xmlns:wpg="http://schemas.microsoft.com/office/word/2010/wordprocessingGroup" xmlns:wpi="http://schemas.microsoft.com/office/word/2010/wordprocessingInk" xmlns:wne="http://schemas.microsoft.com/office/word/2006/wordml" xmlns:wps="http://schemas.microsoft.com/office/word/2010/wordprocessingShape" mc:Ignorable="w14 w15 w16se w16cid w16 w16cex w16sdtdh w16du wp14">
+  <w:abstractNum w:abstractNumId="0" w15:restartNumberingAfterBreak="0">
+    <w:nsid w:val="0A65054D"/>
+    <w:multiLevelType w:val="hybridMultilevel"/>
+    <w:tmpl w:val="3B801726"/>
+    <w:lvl w:ilvl="0" w:tplc="0409000F">
+      <w:start w:val="1"/>
+      <w:numFmt w:val="decimal"/>
+      <w:lvlText w:val="%1."/>
+      <w:lvlJc w:val="left"/>
+      <w:pPr>
+        <w:ind w:left="720" w:hanging="360"/>
+      </w:pPr>
+    </w:lvl>
+    <w:lvl w:ilvl="1" w:tplc="04090019" w:tentative="1">
+      <w:start w:val="1"/>
+      <w:numFmt w:val="lowerLetter"/>
+      <w:lvlText w:val="%2."/>
+      <w:lvlJc w:val="left"/>
+      <w:pPr>
+        <w:ind w:left="1440" w:hanging="360"/>
+      </w:pPr>
+    </w:lvl>
+    <w:lvl w:ilvl="2" w:tplc="0409001B" w:tentative="1">
+      <w:start w:val="1"/>
+      <w:numFmt w:val="lowerRoman"/>
+      <w:lvlText w:val="%3."/>
+      <w:lvlJc w:val="right"/>
+      <w:pPr>
+        <w:ind w:left="2160" w:hanging="180"/>
+      </w:pPr>
+    </w:lvl>
+    <w:lvl w:ilvl="3" w:tplc="0409000F" w:tentative="1">
+      <w:start w:val="1"/>
+      <w:numFmt w:val="decimal"/>
+      <w:lvlText w:val="%4."/>
+      <w:lvlJc w:val="left"/>
+      <w:pPr>
+        <w:ind w:left="2880" w:hanging="360"/>
+      </w:pPr>
+    </w:lvl>
+    <w:lvl w:ilvl="4" w:tplc="04090019" w:tentative="1">
+      <w:start w:val="1"/>
+      <w:numFmt w:val="lowerLetter"/>
+      <w:lvlText w:val="%5."/>
+      <w:lvlJc w:val="left"/>
+      <w:pPr>
+        <w:ind w:left="3600" w:hanging="360"/>
+      </w:pPr>
+    </w:lvl>
+    <w:lvl w:ilvl="5" w:tplc="0409001B" w:tentative="1">
+      <w:start w:val="1"/>
+      <w:numFmt w:val="lowerRoman"/>
+      <w:lvlText w:val="%6."/>
+      <w:lvlJc w:val="right"/>
+      <w:pPr>
+        <w:ind w:left="4320" w:hanging="180"/>
+      </w:pPr>
+    </w:lvl>
+    <w:lvl w:ilvl="6" w:tplc="0409000F" w:tentative="1">
+      <w:start w:val="1"/>
+      <w:numFmt w:val="decimal"/>
+      <w:lvlText w:val="%7."/>
+      <w:lvlJc w:val="left"/>
+      <w:pPr>
+        <w:ind w:left="5040" w:hanging="360"/>
+      </w:pPr>
+    </w:lvl>
+    <w:lvl w:ilvl="7" w:tplc="04090019" w:tentative="1">
+      <w:start w:val="1"/>
+      <w:numFmt w:val="lowerLetter"/>
+      <w:lvlText w:val="%8."/>
+      <w:lvlJc w:val="left"/>
+      <w:pPr>
+        <w:ind w:left="5760" w:hanging="360"/>
+      </w:pPr>
+    </w:lvl>
+    <w:lvl w:ilvl="8" w:tplc="0409001B" w:tentative="1">
+      <w:start w:val="1"/>
+      <w:numFmt w:val="lowerRoman"/>
+      <w:lvlText w:val="%9."/>
+      <w:lvlJc w:val="right"/>
+      <w:pPr>
+        <w:ind w:left="6480" w:hanging="180"/>
+      </w:pPr>
+    </w:lvl>
+  </w:abstractNum>
+  <w:abstractNum w:abstractNumId="1" w15:restartNumberingAfterBreak="0">
+    <w:nsid w:val="49976BAE"/>
+    <w:multiLevelType w:val="hybridMultilevel"/>
+    <w:tmpl w:val="63867118"/>
+    <w:lvl w:ilvl="0" w:tplc="0409000F">
+      <w:start w:val="1"/>
+      <w:numFmt w:val="decimal"/>
+      <w:lvlText w:val="%1."/>
+      <w:lvlJc w:val="left"/>
+      <w:pPr>
+        <w:ind w:left="1440" w:hanging="360"/>
+      </w:pPr>
+    </w:lvl>
+    <w:lvl w:ilvl="1" w:tplc="04090019" w:tentative="1">
+      <w:start w:val="1"/>
+      <w:numFmt w:val="lowerLetter"/>
+      <w:lvlText w:val="%2."/>
+      <w:lvlJc w:val="left"/>
+      <w:pPr>
+        <w:ind w:left="2160" w:hanging="360"/>
+      </w:pPr>
+    </w:lvl>
+    <w:lvl w:ilvl="2" w:tplc="0409001B" w:tentative="1">
+      <w:start w:val="1"/>
+      <w:numFmt w:val="lowerRoman"/>
+      <w:lvlText w:val="%3."/>
+      <w:lvlJc w:val="right"/>
+      <w:pPr>
+        <w:ind w:left="2880" w:hanging="180"/>
+      </w:pPr>
+    </w:lvl>
+    <w:lvl w:ilvl="3" w:tplc="0409000F" w:tentative="1">
+      <w:start w:val="1"/>
+      <w:numFmt w:val="decimal"/>
+      <w:lvlText w:val="%4."/>
+      <w:lvlJc w:val="left"/>
+      <w:pPr>
+        <w:ind w:left="3600" w:hanging="360"/>
+      </w:pPr>
+    </w:lvl>
+    <w:lvl w:ilvl="4" w:tplc="04090019" w:tentative="1">
+      <w:start w:val="1"/>
+      <w:numFmt w:val="lowerLetter"/>
+      <w:lvlText w:val="%5."/>
+      <w:lvlJc w:val="left"/>
+      <w:pPr>
+        <w:ind w:left="4320" w:hanging="360"/>
+      </w:pPr>
+    </w:lvl>
+    <w:lvl w:ilvl="5" w:tplc="0409001B" w:tentative="1">
+      <w:start w:val="1"/>
+      <w:numFmt w:val="lowerRoman"/>
+      <w:lvlText w:val="%6."/>
+      <w:lvlJc w:val="right"/>
+      <w:pPr>
+        <w:ind w:left="5040" w:hanging="180"/>
+      </w:pPr>
+    </w:lvl>
+    <w:lvl w:ilvl="6" w:tplc="0409000F" w:tentative="1">
+      <w:start w:val="1"/>
+      <w:numFmt w:val="decimal"/>
+      <w:lvlText w:val="%7."/>
+      <w:lvlJc w:val="left"/>
+      <w:pPr>
+        <w:ind w:left="5760" w:hanging="360"/>
+      </w:pPr>
+    </w:lvl>
+    <w:lvl w:ilvl="7" w:tplc="04090019" w:tentative="1">
+      <w:start w:val="1"/>
+      <w:numFmt w:val="lowerLetter"/>
+      <w:lvlText w:val="%8."/>
+      <w:lvlJc w:val="left"/>
+      <w:pPr>
+        <w:ind w:left="6480" w:hanging="360"/>
+      </w:pPr>
+    </w:lvl>
+    <w:lvl w:ilvl="8" w:tplc="0409001B" w:tentative="1">
+      <w:start w:val="1"/>
+      <w:numFmt w:val="lowerRoman"/>
+      <w:lvlText w:val="%9."/>
+      <w:lvlJc w:val="right"/>
+      <w:pPr>
+        <w:ind w:left="7200" w:hanging="180"/>
+      </w:pPr>
+    </w:lvl>
+  </w:abstractNum>
+  <w:num w:numId="1" w16cid:durableId="653724335">
+    <w:abstractNumId w:val="0"/>
+  </w:num>
+  <w:num w:numId="2" w16cid:durableId="1105658214">
+    <w:abstractNumId w:val="1"/>
+  </w:num>
+</w:numbering>
 </file>
 
 <file path=word/styles.xml><?xml version="1.0" encoding="utf-8"?>
@@ -738,7 +2718,6 @@
     <w:next w:val="Binhthng"/>
     <w:link w:val="u2Char"/>
     <w:uiPriority w:val="9"/>
-    <w:semiHidden/>
     <w:unhideWhenUsed/>
     <w:qFormat/>
     <w:rsid w:val="00937971"/>
@@ -1001,7 +2980,6 @@
     <w:basedOn w:val="Phngmcinhcuaoanvn"/>
     <w:link w:val="u2"/>
     <w:uiPriority w:val="9"/>
-    <w:semiHidden/>
     <w:rsid w:val="00937971"/>
     <w:rPr>
       <w:rFonts w:asciiTheme="majorHAnsi" w:eastAsiaTheme="majorEastAsia" w:hAnsiTheme="majorHAnsi" w:cstheme="majorBidi"/>
@@ -1292,6 +3270,25 @@
     <w:rPr>
       <w:color w:val="954F72" w:themeColor="followedHyperlink"/>
       <w:u w:val="single"/>
+    </w:rPr>
+  </w:style>
+  <w:style w:type="paragraph" w:styleId="Chuthich">
+    <w:name w:val="caption"/>
+    <w:basedOn w:val="Binhthng"/>
+    <w:next w:val="Binhthng"/>
+    <w:uiPriority w:val="35"/>
+    <w:unhideWhenUsed/>
+    <w:qFormat/>
+    <w:rsid w:val="00E80520"/>
+    <w:pPr>
+      <w:spacing w:after="200" w:line="240" w:lineRule="auto"/>
+    </w:pPr>
+    <w:rPr>
+      <w:i/>
+      <w:iCs/>
+      <w:color w:val="44546A" w:themeColor="text2"/>
+      <w:sz w:val="18"/>
+      <w:szCs w:val="18"/>
     </w:rPr>
   </w:style>
 </w:styles>
@@ -1590,4 +3587,16 @@
     </a:ext>
   </a:extLst>
 </a:theme>
+</file>
+
+<file path=customXml/item1.xml><?xml version="1.0" encoding="utf-8"?>
+<b:Sources xmlns:b="http://schemas.openxmlformats.org/officeDocument/2006/bibliography" xmlns="http://schemas.openxmlformats.org/officeDocument/2006/bibliography" SelectedStyle="\IEEE2006OfficeOnline.xsl" StyleName="IEEE" Version="2006"/>
+</file>
+
+<file path=customXml/itemProps1.xml><?xml version="1.0" encoding="utf-8"?>
+<ds:datastoreItem xmlns:ds="http://schemas.openxmlformats.org/officeDocument/2006/customXml" ds:itemID="{26321CEA-FE07-4DBD-9D96-F18EA3DA8485}">
+  <ds:schemaRefs>
+    <ds:schemaRef ds:uri="http://schemas.openxmlformats.org/officeDocument/2006/bibliography"/>
+  </ds:schemaRefs>
+</ds:datastoreItem>
 </file>
</xml_diff>